<commit_message>
Engenharia - Execução dos casos de teste MGP 61
</commit_message>
<xml_diff>
--- a/Engenharia/Casos de Testes/User Stories com padrão MGP/MGP 61 Sem Resize - Casos de teste Gerenciamento Pampatec.docx
+++ b/Engenharia/Casos de Testes/User Stories com padrão MGP/MGP 61 Sem Resize - Casos de teste Gerenciamento Pampatec.docx
@@ -6,19 +6,19 @@
       <w:tblPr>
         <w:tblStyle w:val="Tabelacomgrade"/>
         <w:tblpPr w:leftFromText="141" w:rightFromText="141" w:vertAnchor="page" w:horzAnchor="margin" w:tblpXSpec="center" w:tblpY="901"/>
-        <w:tblW w:w="13462" w:type="dxa"/>
+        <w:tblW w:w="14454" w:type="dxa"/>
         <w:tblLook w:val="04A0" w:firstRow="1" w:lastRow="0" w:firstColumn="1" w:lastColumn="0" w:noHBand="0" w:noVBand="1"/>
       </w:tblPr>
       <w:tblGrid>
         <w:gridCol w:w="704"/>
         <w:gridCol w:w="5670"/>
         <w:gridCol w:w="4820"/>
-        <w:gridCol w:w="2268"/>
+        <w:gridCol w:w="3260"/>
       </w:tblGrid>
       <w:tr>
         <w:tc>
           <w:tcPr>
-            <w:tcW w:w="13462" w:type="dxa"/>
+            <w:tcW w:w="14454" w:type="dxa"/>
             <w:gridSpan w:val="4"/>
           </w:tcPr>
           <w:p>
@@ -101,8 +101,6 @@
               </w:rPr>
               <w:t>Sem Resize</w:t>
             </w:r>
-            <w:bookmarkStart w:id="0" w:name="_GoBack"/>
-            <w:bookmarkEnd w:id="0"/>
           </w:p>
         </w:tc>
       </w:tr>
@@ -186,7 +184,7 @@
         </w:tc>
         <w:tc>
           <w:tcPr>
-            <w:tcW w:w="2268" w:type="dxa"/>
+            <w:tcW w:w="3260" w:type="dxa"/>
           </w:tcPr>
           <w:p>
             <w:pPr>
@@ -270,7 +268,7 @@
         </w:tc>
         <w:tc>
           <w:tcPr>
-            <w:tcW w:w="2268" w:type="dxa"/>
+            <w:tcW w:w="3260" w:type="dxa"/>
           </w:tcPr>
           <w:p>
             <w:pPr>
@@ -331,25 +329,13 @@
               <w:jc w:val="both"/>
             </w:pPr>
             <w:r>
-              <w:t>Aparecerá um campo de texto</w:t>
-            </w:r>
-            <w:r>
-              <w:t xml:space="preserve"> não</w:t>
-            </w:r>
-            <w:r>
-              <w:t xml:space="preserve"> editável</w:t>
-            </w:r>
-            <w:r>
-              <w:t xml:space="preserve"> e</w:t>
-            </w:r>
-            <w:r>
-              <w:t xml:space="preserve"> sem opção de redimensionamento pelo mouse.</w:t>
-            </w:r>
-          </w:p>
-        </w:tc>
-        <w:tc>
-          <w:tcPr>
-            <w:tcW w:w="2268" w:type="dxa"/>
+              <w:t>Aparecerá um campo de texto não editável e sem opção de redimensionamento pelo mouse.</w:t>
+            </w:r>
+          </w:p>
+        </w:tc>
+        <w:tc>
+          <w:tcPr>
+            <w:tcW w:w="3260" w:type="dxa"/>
           </w:tcPr>
           <w:p>
             <w:pPr>
@@ -394,7 +380,19 @@
               <w:rPr>
                 <w:b/>
               </w:rPr>
-              <w:t>Na tela de revisar plano de negócio, ao clicar no botão comentário do avaliador.</w:t>
+              <w:t>Na tela de revisar plano de negócio, ao clicar no</w:t>
+            </w:r>
+            <w:r>
+              <w:rPr>
+                <w:b/>
+              </w:rPr>
+              <w:t>s botões</w:t>
+            </w:r>
+            <w:r>
+              <w:rPr>
+                <w:b/>
+              </w:rPr>
+              <w:t xml:space="preserve"> comentário do avaliador.</w:t>
             </w:r>
           </w:p>
         </w:tc>
@@ -407,25 +405,13 @@
               <w:jc w:val="both"/>
             </w:pPr>
             <w:r>
-              <w:t>Aparecerá um campo de texto</w:t>
-            </w:r>
-            <w:r>
-              <w:t xml:space="preserve"> não</w:t>
-            </w:r>
-            <w:r>
-              <w:t xml:space="preserve"> editável</w:t>
-            </w:r>
-            <w:r>
-              <w:t xml:space="preserve"> e</w:t>
-            </w:r>
-            <w:r>
-              <w:t xml:space="preserve"> sem opção de redimensionamento pelo mouse.</w:t>
-            </w:r>
-          </w:p>
-        </w:tc>
-        <w:tc>
-          <w:tcPr>
-            <w:tcW w:w="2268" w:type="dxa"/>
+              <w:t>Aparecerá um campo de texto não editável e sem opção de redimensionamento pelo mouse.</w:t>
+            </w:r>
+          </w:p>
+        </w:tc>
+        <w:tc>
+          <w:tcPr>
+            <w:tcW w:w="3260" w:type="dxa"/>
           </w:tcPr>
           <w:p>
             <w:pPr>
@@ -434,6 +420,12 @@
                 <w:highlight w:val="yellow"/>
               </w:rPr>
             </w:pPr>
+            <w:r>
+              <w:rPr>
+                <w:highlight w:val="green"/>
+              </w:rPr>
+              <w:t>Aprovado. Os campos de comentário não são redimensionáveis.</w:t>
+            </w:r>
           </w:p>
         </w:tc>
       </w:tr>
@@ -491,7 +483,7 @@
         </w:tc>
         <w:tc>
           <w:tcPr>
-            <w:tcW w:w="2268" w:type="dxa"/>
+            <w:tcW w:w="3260" w:type="dxa"/>
           </w:tcPr>
           <w:p>
             <w:pPr>
@@ -500,6 +492,28 @@
                 <w:highlight w:val="yellow"/>
               </w:rPr>
             </w:pPr>
+            <w:r>
+              <w:rPr>
+                <w:color w:val="FF0000"/>
+                <w:highlight w:val="yellow"/>
+              </w:rPr>
+              <w:t xml:space="preserve">Reprovado. O campo </w:t>
+            </w:r>
+            <w:r>
+              <w:rPr>
+                <w:bCs/>
+                <w:color w:val="FF0000"/>
+                <w:highlight w:val="yellow"/>
+              </w:rPr>
+              <w:t>Interação entre empresa e Universidade* aparece redimensionável</w:t>
+            </w:r>
+            <w:r>
+              <w:rPr>
+                <w:color w:val="FF0000"/>
+                <w:highlight w:val="yellow"/>
+              </w:rPr>
+              <w:t>.</w:t>
+            </w:r>
           </w:p>
         </w:tc>
       </w:tr>
@@ -557,7 +571,7 @@
         </w:tc>
         <w:tc>
           <w:tcPr>
-            <w:tcW w:w="2268" w:type="dxa"/>
+            <w:tcW w:w="3260" w:type="dxa"/>
           </w:tcPr>
           <w:p>
             <w:pPr>
@@ -566,6 +580,12 @@
                 <w:highlight w:val="yellow"/>
               </w:rPr>
             </w:pPr>
+            <w:r>
+              <w:rPr>
+                <w:highlight w:val="green"/>
+              </w:rPr>
+              <w:t>Aprovado. O campo não é editável e nem redimensionável.</w:t>
+            </w:r>
           </w:p>
         </w:tc>
       </w:tr>
@@ -604,25 +624,7 @@
               <w:rPr>
                 <w:b/>
               </w:rPr>
-              <w:t xml:space="preserve">Na tela de </w:t>
-            </w:r>
-            <w:r>
-              <w:rPr>
-                <w:b/>
-              </w:rPr>
-              <w:t>enviar</w:t>
-            </w:r>
-            <w:r>
-              <w:rPr>
-                <w:b/>
-              </w:rPr>
-              <w:t xml:space="preserve"> plano de negócio, </w:t>
-            </w:r>
-            <w:r>
-              <w:rPr>
-                <w:b/>
-              </w:rPr>
-              <w:t>os campos a serem preenchidos pelo empreendedor, em cada aba do plano...</w:t>
+              <w:t>Na tela de enviar plano de negócio, os campos a serem preenchidos pelo empreendedor, em cada aba do plano...</w:t>
             </w:r>
           </w:p>
         </w:tc>
@@ -641,7 +643,7 @@
         </w:tc>
         <w:tc>
           <w:tcPr>
-            <w:tcW w:w="2268" w:type="dxa"/>
+            <w:tcW w:w="3260" w:type="dxa"/>
           </w:tcPr>
           <w:p>
             <w:pPr>
@@ -654,7 +656,10 @@
         </w:tc>
       </w:tr>
     </w:tbl>
-    <w:p/>
+    <w:p>
+      <w:bookmarkStart w:id="0" w:name="_GoBack"/>
+      <w:bookmarkEnd w:id="0"/>
+    </w:p>
     <w:sectPr>
       <w:pgSz w:w="16838" w:h="11906" w:orient="landscape"/>
       <w:pgMar w:top="1701" w:right="1417" w:bottom="1701" w:left="1417" w:header="708" w:footer="708" w:gutter="0"/>
@@ -1062,7 +1067,6 @@
   <w:style w:type="character" w:default="1" w:styleId="Fontepargpadro">
     <w:name w:val="Default Paragraph Font"/>
     <w:uiPriority w:val="1"/>
-    <w:semiHidden/>
     <w:unhideWhenUsed/>
   </w:style>
   <w:style w:type="table" w:default="1" w:styleId="Tabelanormal">

</xml_diff>

<commit_message>
Engenharia - Execução casos de teste MGP61
</commit_message>
<xml_diff>
--- a/Engenharia/Casos de Testes/User Stories com padrão MGP/MGP 61 Sem Resize - Casos de teste Gerenciamento Pampatec.docx
+++ b/Engenharia/Casos de Testes/User Stories com padrão MGP/MGP 61 Sem Resize - Casos de teste Gerenciamento Pampatec.docx
@@ -1,6 +1,6 @@
 
 <file path=word/document.xml><?xml version="1.0" encoding="utf-8"?>
-<w:document xmlns:wpc="http://schemas.microsoft.com/office/word/2010/wordprocessingCanvas" xmlns:mc="http://schemas.openxmlformats.org/markup-compatibility/2006" xmlns:o="urn:schemas-microsoft-com:office:office" xmlns:r="http://schemas.openxmlformats.org/officeDocument/2006/relationships" xmlns:m="http://schemas.openxmlformats.org/officeDocument/2006/math" xmlns:v="urn:schemas-microsoft-com:vml" xmlns:wp14="http://schemas.microsoft.com/office/word/2010/wordprocessingDrawing" xmlns:wp="http://schemas.openxmlformats.org/drawingml/2006/wordprocessingDrawing" xmlns:w10="urn:schemas-microsoft-com:office:word" xmlns:w="http://schemas.openxmlformats.org/wordprocessingml/2006/main" xmlns:w14="http://schemas.microsoft.com/office/word/2010/wordml" xmlns:w15="http://schemas.microsoft.com/office/word/2012/wordml" xmlns:wpg="http://schemas.microsoft.com/office/word/2010/wordprocessingGroup" xmlns:wpi="http://schemas.microsoft.com/office/word/2010/wordprocessingInk" xmlns:wne="http://schemas.microsoft.com/office/word/2006/wordml" xmlns:wps="http://schemas.microsoft.com/office/word/2010/wordprocessingShape" mc:Ignorable="w14 w15 wp14">
+<w:document xmlns:wpc="http://schemas.microsoft.com/office/word/2010/wordprocessingCanvas" xmlns:mc="http://schemas.openxmlformats.org/markup-compatibility/2006" xmlns:o="urn:schemas-microsoft-com:office:office" xmlns:r="http://schemas.openxmlformats.org/officeDocument/2006/relationships" xmlns:m="http://schemas.openxmlformats.org/officeDocument/2006/math" xmlns:v="urn:schemas-microsoft-com:vml" xmlns:wp14="http://schemas.microsoft.com/office/word/2010/wordprocessingDrawing" xmlns:wp="http://schemas.openxmlformats.org/drawingml/2006/wordprocessingDrawing" xmlns:w10="urn:schemas-microsoft-com:office:word" xmlns:w="http://schemas.openxmlformats.org/wordprocessingml/2006/main" xmlns:w14="http://schemas.microsoft.com/office/word/2010/wordml" xmlns:wpg="http://schemas.microsoft.com/office/word/2010/wordprocessingGroup" xmlns:wpi="http://schemas.microsoft.com/office/word/2010/wordprocessingInk" xmlns:wne="http://schemas.microsoft.com/office/word/2006/wordml" xmlns:wps="http://schemas.microsoft.com/office/word/2010/wordprocessingShape" mc:Ignorable="w14 wp14">
   <w:body>
     <w:tbl>
       <w:tblPr>
@@ -278,6 +278,24 @@
                 <w:highlight w:val="yellow"/>
               </w:rPr>
             </w:pPr>
+            <w:r>
+              <w:rPr>
+                <w:highlight w:val="green"/>
+              </w:rPr>
+              <w:t>Aprova</w:t>
+            </w:r>
+            <w:r>
+              <w:rPr>
+                <w:highlight w:val="green"/>
+              </w:rPr>
+              <w:t xml:space="preserve">do. Os campos de comentário são editáveis e não </w:t>
+            </w:r>
+            <w:r>
+              <w:rPr>
+                <w:highlight w:val="green"/>
+              </w:rPr>
+              <w:t>são redimensionáveis.</w:t>
+            </w:r>
           </w:p>
         </w:tc>
       </w:tr>
@@ -345,159 +363,21 @@
                 <w:highlight w:val="yellow"/>
               </w:rPr>
             </w:pPr>
-          </w:p>
-        </w:tc>
-      </w:tr>
-      <w:tr>
-        <w:tc>
-          <w:tcPr>
-            <w:tcW w:w="704" w:type="dxa"/>
-          </w:tcPr>
-          <w:p>
-            <w:pPr>
-              <w:jc w:val="center"/>
-              <w:rPr>
-                <w:b/>
-              </w:rPr>
-            </w:pPr>
-            <w:r>
-              <w:rPr>
-                <w:b/>
-              </w:rPr>
-              <w:t>2</w:t>
-            </w:r>
-          </w:p>
-        </w:tc>
-        <w:tc>
-          <w:tcPr>
-            <w:tcW w:w="5670" w:type="dxa"/>
-          </w:tcPr>
-          <w:p>
-            <w:pPr>
-              <w:jc w:val="both"/>
-            </w:pPr>
-            <w:r>
-              <w:rPr>
-                <w:b/>
-              </w:rPr>
-              <w:t>Na tela de revisar plano de negócio, ao clicar no</w:t>
-            </w:r>
-            <w:r>
-              <w:rPr>
-                <w:b/>
-              </w:rPr>
-              <w:t>s botões</w:t>
-            </w:r>
-            <w:r>
-              <w:rPr>
-                <w:b/>
-              </w:rPr>
-              <w:t xml:space="preserve"> comentário do avaliador.</w:t>
-            </w:r>
-          </w:p>
-        </w:tc>
-        <w:tc>
-          <w:tcPr>
-            <w:tcW w:w="4820" w:type="dxa"/>
-          </w:tcPr>
-          <w:p>
-            <w:pPr>
-              <w:jc w:val="both"/>
-            </w:pPr>
-            <w:r>
-              <w:t>Aparecerá um campo de texto não editável e sem opção de redimensionamento pelo mouse.</w:t>
-            </w:r>
-          </w:p>
-        </w:tc>
-        <w:tc>
-          <w:tcPr>
-            <w:tcW w:w="3260" w:type="dxa"/>
-          </w:tcPr>
-          <w:p>
-            <w:pPr>
+            <w:r>
               <w:rPr>
                 <w:color w:val="FF0000"/>
                 <w:highlight w:val="yellow"/>
               </w:rPr>
-            </w:pPr>
-            <w:r>
-              <w:rPr>
-                <w:highlight w:val="green"/>
-              </w:rPr>
-              <w:t>Aprovado. Os campos de comentário não são redimensionáveis.</w:t>
-            </w:r>
-          </w:p>
-        </w:tc>
-      </w:tr>
-      <w:tr>
-        <w:tc>
-          <w:tcPr>
-            <w:tcW w:w="704" w:type="dxa"/>
-          </w:tcPr>
-          <w:p>
-            <w:pPr>
-              <w:jc w:val="center"/>
-              <w:rPr>
-                <w:b/>
-              </w:rPr>
-            </w:pPr>
-            <w:r>
-              <w:rPr>
-                <w:b/>
-              </w:rPr>
-              <w:t>2.1</w:t>
-            </w:r>
-          </w:p>
-        </w:tc>
-        <w:tc>
-          <w:tcPr>
-            <w:tcW w:w="5670" w:type="dxa"/>
-          </w:tcPr>
-          <w:p>
-            <w:pPr>
-              <w:jc w:val="both"/>
-              <w:rPr>
-                <w:b/>
-              </w:rPr>
-            </w:pPr>
-            <w:r>
-              <w:rPr>
-                <w:b/>
-              </w:rPr>
-              <w:t>Na tela de revisar plano de negócio, o campo a ser revisado</w:t>
-            </w:r>
-          </w:p>
-        </w:tc>
-        <w:tc>
-          <w:tcPr>
-            <w:tcW w:w="4820" w:type="dxa"/>
-          </w:tcPr>
-          <w:p>
-            <w:pPr>
-              <w:jc w:val="both"/>
-            </w:pPr>
-            <w:r>
-              <w:t>Aparecerá um campo de texto editável e sem opção de redimensionamento pelo mouse.</w:t>
-            </w:r>
-          </w:p>
-        </w:tc>
-        <w:tc>
-          <w:tcPr>
-            <w:tcW w:w="3260" w:type="dxa"/>
-          </w:tcPr>
-          <w:p>
-            <w:pPr>
+              <w:t xml:space="preserve">Reprovado. </w:t>
+            </w:r>
+            <w:bookmarkStart w:id="0" w:name="_GoBack"/>
+            <w:bookmarkEnd w:id="0"/>
+            <w:r>
               <w:rPr>
                 <w:color w:val="FF0000"/>
                 <w:highlight w:val="yellow"/>
               </w:rPr>
-            </w:pPr>
-            <w:r>
-              <w:rPr>
-                <w:color w:val="FF0000"/>
-                <w:highlight w:val="yellow"/>
-              </w:rPr>
-              <w:t xml:space="preserve">Reprovado. O campo </w:t>
+              <w:t>Os campos Fontes de Receita</w:t>
             </w:r>
             <w:r>
               <w:rPr>
@@ -505,13 +385,29 @@
                 <w:color w:val="FF0000"/>
                 <w:highlight w:val="yellow"/>
               </w:rPr>
-              <w:t>Interação entre empresa e Universidade* aparece redimensionável</w:t>
-            </w:r>
-            <w:r>
-              <w:rPr>
+              <w:t xml:space="preserve"> e Estrutura de custos</w:t>
+            </w:r>
+            <w:r>
+              <w:rPr>
+                <w:bCs/>
                 <w:color w:val="FF0000"/>
                 <w:highlight w:val="yellow"/>
               </w:rPr>
+              <w:t xml:space="preserve"> aparece</w:t>
+            </w:r>
+            <w:r>
+              <w:rPr>
+                <w:bCs/>
+                <w:color w:val="FF0000"/>
+                <w:highlight w:val="yellow"/>
+              </w:rPr>
+              <w:t>m redimensionáveis</w:t>
+            </w:r>
+            <w:r>
+              <w:rPr>
+                <w:color w:val="FF0000"/>
+                <w:highlight w:val="yellow"/>
+              </w:rPr>
               <w:t>.</w:t>
             </w:r>
           </w:p>
@@ -533,7 +429,7 @@
               <w:rPr>
                 <w:b/>
               </w:rPr>
-              <w:t>2.2</w:t>
+              <w:t>2</w:t>
             </w:r>
           </w:p>
         </w:tc>
@@ -544,15 +440,24 @@
           <w:p>
             <w:pPr>
               <w:jc w:val="both"/>
-              <w:rPr>
-                <w:b/>
-              </w:rPr>
-            </w:pPr>
-            <w:r>
-              <w:rPr>
-                <w:b/>
-              </w:rPr>
-              <w:t xml:space="preserve">Na aba terminar revisão, o campo observações do avaliador </w:t>
+            </w:pPr>
+            <w:r>
+              <w:rPr>
+                <w:b/>
+              </w:rPr>
+              <w:t>Na tela de revisar plano de negócio, ao clicar no</w:t>
+            </w:r>
+            <w:r>
+              <w:rPr>
+                <w:b/>
+              </w:rPr>
+              <w:t>s botões</w:t>
+            </w:r>
+            <w:r>
+              <w:rPr>
+                <w:b/>
+              </w:rPr>
+              <w:t xml:space="preserve"> comentário do avaliador.</w:t>
             </w:r>
           </w:p>
         </w:tc>
@@ -584,7 +489,7 @@
               <w:rPr>
                 <w:highlight w:val="green"/>
               </w:rPr>
-              <w:t>Aprovado. O campo não é editável e nem redimensionável.</w:t>
+              <w:t>Aprovado. Os campos de comentário não são redimensionáveis.</w:t>
             </w:r>
           </w:p>
         </w:tc>
@@ -605,7 +510,7 @@
               <w:rPr>
                 <w:b/>
               </w:rPr>
-              <w:t>3</w:t>
+              <w:t>2.1</w:t>
             </w:r>
           </w:p>
         </w:tc>
@@ -624,7 +529,7 @@
               <w:rPr>
                 <w:b/>
               </w:rPr>
-              <w:t>Na tela de enviar plano de negócio, os campos a serem preenchidos pelo empreendedor, em cada aba do plano...</w:t>
+              <w:t>Na tela de revisar plano de negócio, o campo a ser revisado</w:t>
             </w:r>
           </w:p>
         </w:tc>
@@ -637,7 +542,7 @@
               <w:jc w:val="both"/>
             </w:pPr>
             <w:r>
-              <w:t>Os campos são editáveis e não são redimensionáveis.</w:t>
+              <w:t>Aparecerá um campo de texto editável e sem opção de redimensionamento pelo mouse.</w:t>
             </w:r>
           </w:p>
         </w:tc>
@@ -652,14 +557,171 @@
                 <w:highlight w:val="yellow"/>
               </w:rPr>
             </w:pPr>
+            <w:r>
+              <w:rPr>
+                <w:color w:val="FF0000"/>
+                <w:highlight w:val="yellow"/>
+              </w:rPr>
+              <w:t xml:space="preserve">Reprovado. O campo </w:t>
+            </w:r>
+            <w:r>
+              <w:rPr>
+                <w:bCs/>
+                <w:color w:val="FF0000"/>
+                <w:highlight w:val="yellow"/>
+              </w:rPr>
+              <w:t>Interação entre empresa e Universidade* aparece redimensionável</w:t>
+            </w:r>
+            <w:r>
+              <w:rPr>
+                <w:color w:val="FF0000"/>
+                <w:highlight w:val="yellow"/>
+              </w:rPr>
+              <w:t>.</w:t>
+            </w:r>
+          </w:p>
+        </w:tc>
+      </w:tr>
+      <w:tr>
+        <w:tc>
+          <w:tcPr>
+            <w:tcW w:w="704" w:type="dxa"/>
+          </w:tcPr>
+          <w:p>
+            <w:pPr>
+              <w:jc w:val="center"/>
+              <w:rPr>
+                <w:b/>
+              </w:rPr>
+            </w:pPr>
+            <w:r>
+              <w:rPr>
+                <w:b/>
+              </w:rPr>
+              <w:t>2.2</w:t>
+            </w:r>
+          </w:p>
+        </w:tc>
+        <w:tc>
+          <w:tcPr>
+            <w:tcW w:w="5670" w:type="dxa"/>
+          </w:tcPr>
+          <w:p>
+            <w:pPr>
+              <w:jc w:val="both"/>
+              <w:rPr>
+                <w:b/>
+              </w:rPr>
+            </w:pPr>
+            <w:r>
+              <w:rPr>
+                <w:b/>
+              </w:rPr>
+              <w:t xml:space="preserve">Na aba terminar revisão, o campo observações do avaliador </w:t>
+            </w:r>
+          </w:p>
+        </w:tc>
+        <w:tc>
+          <w:tcPr>
+            <w:tcW w:w="4820" w:type="dxa"/>
+          </w:tcPr>
+          <w:p>
+            <w:pPr>
+              <w:jc w:val="both"/>
+            </w:pPr>
+            <w:r>
+              <w:t>Aparecerá um campo de texto não editável e sem opção de redimensionamento pelo mouse.</w:t>
+            </w:r>
+          </w:p>
+        </w:tc>
+        <w:tc>
+          <w:tcPr>
+            <w:tcW w:w="3260" w:type="dxa"/>
+          </w:tcPr>
+          <w:p>
+            <w:pPr>
+              <w:rPr>
+                <w:color w:val="FF0000"/>
+                <w:highlight w:val="yellow"/>
+              </w:rPr>
+            </w:pPr>
+            <w:r>
+              <w:rPr>
+                <w:highlight w:val="green"/>
+              </w:rPr>
+              <w:t>Aprovado. O campo não é editável e nem redimensionável.</w:t>
+            </w:r>
+          </w:p>
+        </w:tc>
+      </w:tr>
+      <w:tr>
+        <w:tc>
+          <w:tcPr>
+            <w:tcW w:w="704" w:type="dxa"/>
+          </w:tcPr>
+          <w:p>
+            <w:pPr>
+              <w:jc w:val="center"/>
+              <w:rPr>
+                <w:b/>
+              </w:rPr>
+            </w:pPr>
+            <w:r>
+              <w:rPr>
+                <w:b/>
+              </w:rPr>
+              <w:t>3</w:t>
+            </w:r>
+          </w:p>
+        </w:tc>
+        <w:tc>
+          <w:tcPr>
+            <w:tcW w:w="5670" w:type="dxa"/>
+          </w:tcPr>
+          <w:p>
+            <w:pPr>
+              <w:jc w:val="both"/>
+              <w:rPr>
+                <w:b/>
+              </w:rPr>
+            </w:pPr>
+            <w:r>
+              <w:rPr>
+                <w:b/>
+              </w:rPr>
+              <w:t>Na tela de enviar plano de negócio, os campos a serem preenchidos pelo empreendedor, em cada aba do plano...</w:t>
+            </w:r>
+          </w:p>
+        </w:tc>
+        <w:tc>
+          <w:tcPr>
+            <w:tcW w:w="4820" w:type="dxa"/>
+          </w:tcPr>
+          <w:p>
+            <w:pPr>
+              <w:jc w:val="both"/>
+            </w:pPr>
+            <w:r>
+              <w:t>Os campos são editáveis e não são redimensionáveis.</w:t>
+            </w:r>
+          </w:p>
+        </w:tc>
+        <w:tc>
+          <w:tcPr>
+            <w:tcW w:w="3260" w:type="dxa"/>
+          </w:tcPr>
+          <w:p>
+            <w:pPr>
+              <w:rPr>
+                <w:color w:val="FF0000"/>
+                <w:highlight w:val="yellow"/>
+              </w:rPr>
+            </w:pPr>
           </w:p>
         </w:tc>
       </w:tr>
     </w:tbl>
-    <w:p>
-      <w:bookmarkStart w:id="0" w:name="_GoBack"/>
-      <w:bookmarkEnd w:id="0"/>
-    </w:p>
+    <w:p/>
     <w:sectPr>
       <w:pgSz w:w="16838" w:h="11906" w:orient="landscape"/>
       <w:pgMar w:top="1701" w:right="1417" w:bottom="1701" w:left="1417" w:header="708" w:footer="708" w:gutter="0"/>
@@ -671,7 +733,7 @@
 </file>
 
 <file path=word/styles.xml><?xml version="1.0" encoding="utf-8"?>
-<w:styles xmlns:mc="http://schemas.openxmlformats.org/markup-compatibility/2006" xmlns:r="http://schemas.openxmlformats.org/officeDocument/2006/relationships" xmlns:w="http://schemas.openxmlformats.org/wordprocessingml/2006/main" xmlns:w14="http://schemas.microsoft.com/office/word/2010/wordml" xmlns:w15="http://schemas.microsoft.com/office/word/2012/wordml" mc:Ignorable="w14 w15">
+<w:styles xmlns:mc="http://schemas.openxmlformats.org/markup-compatibility/2006" xmlns:r="http://schemas.openxmlformats.org/officeDocument/2006/relationships" xmlns:w="http://schemas.openxmlformats.org/wordprocessingml/2006/main" xmlns:w14="http://schemas.microsoft.com/office/word/2010/wordml" mc:Ignorable="w14">
   <w:docDefaults>
     <w:rPrDefault>
       <w:rPr>
@@ -687,378 +749,144 @@
       </w:pPr>
     </w:pPrDefault>
   </w:docDefaults>
-  <w:latentStyles w:defLockedState="0" w:defUIPriority="99" w:defSemiHidden="0" w:defUnhideWhenUsed="0" w:defQFormat="0" w:count="371">
-    <w:lsdException w:name="Normal" w:uiPriority="0" w:qFormat="1"/>
-    <w:lsdException w:name="heading 1" w:uiPriority="9" w:qFormat="1"/>
-    <w:lsdException w:name="heading 2" w:semiHidden="1" w:uiPriority="9" w:unhideWhenUsed="1" w:qFormat="1"/>
-    <w:lsdException w:name="heading 3" w:semiHidden="1" w:uiPriority="9" w:unhideWhenUsed="1" w:qFormat="1"/>
-    <w:lsdException w:name="heading 4" w:semiHidden="1" w:uiPriority="9" w:unhideWhenUsed="1" w:qFormat="1"/>
-    <w:lsdException w:name="heading 5" w:semiHidden="1" w:uiPriority="9" w:unhideWhenUsed="1" w:qFormat="1"/>
-    <w:lsdException w:name="heading 6" w:semiHidden="1" w:uiPriority="9" w:unhideWhenUsed="1" w:qFormat="1"/>
-    <w:lsdException w:name="heading 7" w:semiHidden="1" w:uiPriority="9" w:unhideWhenUsed="1" w:qFormat="1"/>
-    <w:lsdException w:name="heading 8" w:semiHidden="1" w:uiPriority="9" w:unhideWhenUsed="1" w:qFormat="1"/>
-    <w:lsdException w:name="heading 9" w:semiHidden="1" w:uiPriority="9" w:unhideWhenUsed="1" w:qFormat="1"/>
-    <w:lsdException w:name="index 1" w:semiHidden="1" w:unhideWhenUsed="1"/>
-    <w:lsdException w:name="index 2" w:semiHidden="1" w:unhideWhenUsed="1"/>
-    <w:lsdException w:name="index 3" w:semiHidden="1" w:unhideWhenUsed="1"/>
-    <w:lsdException w:name="index 4" w:semiHidden="1" w:unhideWhenUsed="1"/>
-    <w:lsdException w:name="index 5" w:semiHidden="1" w:unhideWhenUsed="1"/>
-    <w:lsdException w:name="index 6" w:semiHidden="1" w:unhideWhenUsed="1"/>
-    <w:lsdException w:name="index 7" w:semiHidden="1" w:unhideWhenUsed="1"/>
-    <w:lsdException w:name="index 8" w:semiHidden="1" w:unhideWhenUsed="1"/>
-    <w:lsdException w:name="index 9" w:semiHidden="1" w:unhideWhenUsed="1"/>
-    <w:lsdException w:name="toc 1" w:semiHidden="1" w:uiPriority="39" w:unhideWhenUsed="1"/>
-    <w:lsdException w:name="toc 2" w:semiHidden="1" w:uiPriority="39" w:unhideWhenUsed="1"/>
-    <w:lsdException w:name="toc 3" w:semiHidden="1" w:uiPriority="39" w:unhideWhenUsed="1"/>
-    <w:lsdException w:name="toc 4" w:semiHidden="1" w:uiPriority="39" w:unhideWhenUsed="1"/>
-    <w:lsdException w:name="toc 5" w:semiHidden="1" w:uiPriority="39" w:unhideWhenUsed="1"/>
-    <w:lsdException w:name="toc 6" w:semiHidden="1" w:uiPriority="39" w:unhideWhenUsed="1"/>
-    <w:lsdException w:name="toc 7" w:semiHidden="1" w:uiPriority="39" w:unhideWhenUsed="1"/>
-    <w:lsdException w:name="toc 8" w:semiHidden="1" w:uiPriority="39" w:unhideWhenUsed="1"/>
-    <w:lsdException w:name="toc 9" w:semiHidden="1" w:uiPriority="39" w:unhideWhenUsed="1"/>
-    <w:lsdException w:name="Normal Indent" w:semiHidden="1" w:unhideWhenUsed="1"/>
-    <w:lsdException w:name="footnote text" w:semiHidden="1" w:unhideWhenUsed="1"/>
-    <w:lsdException w:name="annotation text" w:semiHidden="1" w:unhideWhenUsed="1"/>
-    <w:lsdException w:name="header" w:semiHidden="1" w:unhideWhenUsed="1"/>
-    <w:lsdException w:name="footer" w:semiHidden="1" w:unhideWhenUsed="1"/>
-    <w:lsdException w:name="index heading" w:semiHidden="1" w:unhideWhenUsed="1"/>
-    <w:lsdException w:name="caption" w:semiHidden="1" w:uiPriority="35" w:unhideWhenUsed="1" w:qFormat="1"/>
-    <w:lsdException w:name="table of figures" w:semiHidden="1" w:unhideWhenUsed="1"/>
-    <w:lsdException w:name="envelope address" w:semiHidden="1" w:unhideWhenUsed="1"/>
-    <w:lsdException w:name="envelope return" w:semiHidden="1" w:unhideWhenUsed="1"/>
-    <w:lsdException w:name="footnote reference" w:semiHidden="1" w:unhideWhenUsed="1"/>
-    <w:lsdException w:name="annotation reference" w:semiHidden="1" w:unhideWhenUsed="1"/>
-    <w:lsdException w:name="line number" w:semiHidden="1" w:unhideWhenUsed="1"/>
-    <w:lsdException w:name="page number" w:semiHidden="1" w:unhideWhenUsed="1"/>
-    <w:lsdException w:name="endnote reference" w:semiHidden="1" w:unhideWhenUsed="1"/>
-    <w:lsdException w:name="endnote text" w:semiHidden="1" w:unhideWhenUsed="1"/>
-    <w:lsdException w:name="table of authorities" w:semiHidden="1" w:unhideWhenUsed="1"/>
-    <w:lsdException w:name="macro" w:semiHidden="1" w:unhideWhenUsed="1"/>
-    <w:lsdException w:name="toa heading" w:semiHidden="1" w:unhideWhenUsed="1"/>
-    <w:lsdException w:name="List" w:semiHidden="1" w:unhideWhenUsed="1"/>
-    <w:lsdException w:name="List Bullet" w:semiHidden="1" w:unhideWhenUsed="1"/>
-    <w:lsdException w:name="List Number" w:semiHidden="1" w:unhideWhenUsed="1"/>
-    <w:lsdException w:name="List 2" w:semiHidden="1" w:unhideWhenUsed="1"/>
-    <w:lsdException w:name="List 3" w:semiHidden="1" w:unhideWhenUsed="1"/>
-    <w:lsdException w:name="List 4" w:semiHidden="1" w:unhideWhenUsed="1"/>
-    <w:lsdException w:name="List 5" w:semiHidden="1" w:unhideWhenUsed="1"/>
-    <w:lsdException w:name="List Bullet 2" w:semiHidden="1" w:unhideWhenUsed="1"/>
-    <w:lsdException w:name="List Bullet 3" w:semiHidden="1" w:unhideWhenUsed="1"/>
-    <w:lsdException w:name="List Bullet 4" w:semiHidden="1" w:unhideWhenUsed="1"/>
-    <w:lsdException w:name="List Bullet 5" w:semiHidden="1" w:unhideWhenUsed="1"/>
-    <w:lsdException w:name="List Number 2" w:semiHidden="1" w:unhideWhenUsed="1"/>
-    <w:lsdException w:name="List Number 3" w:semiHidden="1" w:unhideWhenUsed="1"/>
-    <w:lsdException w:name="List Number 4" w:semiHidden="1" w:unhideWhenUsed="1"/>
-    <w:lsdException w:name="List Number 5" w:semiHidden="1" w:unhideWhenUsed="1"/>
-    <w:lsdException w:name="Title" w:uiPriority="10" w:qFormat="1"/>
-    <w:lsdException w:name="Closing" w:semiHidden="1" w:unhideWhenUsed="1"/>
-    <w:lsdException w:name="Signature" w:semiHidden="1" w:unhideWhenUsed="1"/>
-    <w:lsdException w:name="Default Paragraph Font" w:semiHidden="1" w:uiPriority="1" w:unhideWhenUsed="1"/>
-    <w:lsdException w:name="Body Text" w:semiHidden="1" w:unhideWhenUsed="1"/>
-    <w:lsdException w:name="Body Text Indent" w:semiHidden="1" w:unhideWhenUsed="1"/>
-    <w:lsdException w:name="List Continue" w:semiHidden="1" w:unhideWhenUsed="1"/>
-    <w:lsdException w:name="List Continue 2" w:semiHidden="1" w:unhideWhenUsed="1"/>
-    <w:lsdException w:name="List Continue 3" w:semiHidden="1" w:unhideWhenUsed="1"/>
-    <w:lsdException w:name="List Continue 4" w:semiHidden="1" w:unhideWhenUsed="1"/>
-    <w:lsdException w:name="List Continue 5" w:semiHidden="1" w:unhideWhenUsed="1"/>
-    <w:lsdException w:name="Message Header" w:semiHidden="1" w:unhideWhenUsed="1"/>
-    <w:lsdException w:name="Subtitle" w:uiPriority="11" w:qFormat="1"/>
-    <w:lsdException w:name="Salutation" w:semiHidden="1" w:unhideWhenUsed="1"/>
-    <w:lsdException w:name="Date" w:semiHidden="1" w:unhideWhenUsed="1"/>
-    <w:lsdException w:name="Body Text First Indent" w:semiHidden="1" w:unhideWhenUsed="1"/>
-    <w:lsdException w:name="Body Text First Indent 2" w:semiHidden="1" w:unhideWhenUsed="1"/>
-    <w:lsdException w:name="Note Heading" w:semiHidden="1" w:unhideWhenUsed="1"/>
-    <w:lsdException w:name="Body Text 2" w:semiHidden="1" w:unhideWhenUsed="1"/>
-    <w:lsdException w:name="Body Text 3" w:semiHidden="1" w:unhideWhenUsed="1"/>
-    <w:lsdException w:name="Body Text Indent 2" w:semiHidden="1" w:unhideWhenUsed="1"/>
-    <w:lsdException w:name="Body Text Indent 3" w:semiHidden="1" w:unhideWhenUsed="1"/>
-    <w:lsdException w:name="Block Text" w:semiHidden="1" w:unhideWhenUsed="1"/>
-    <w:lsdException w:name="Hyperlink" w:semiHidden="1" w:unhideWhenUsed="1"/>
-    <w:lsdException w:name="FollowedHyperlink" w:semiHidden="1" w:unhideWhenUsed="1"/>
-    <w:lsdException w:name="Strong" w:uiPriority="22" w:qFormat="1"/>
-    <w:lsdException w:name="Emphasis" w:uiPriority="20" w:qFormat="1"/>
-    <w:lsdException w:name="Document Map" w:semiHidden="1" w:unhideWhenUsed="1"/>
-    <w:lsdException w:name="Plain Text" w:semiHidden="1" w:unhideWhenUsed="1"/>
-    <w:lsdException w:name="E-mail Signature" w:semiHidden="1" w:unhideWhenUsed="1"/>
-    <w:lsdException w:name="HTML Top of Form" w:semiHidden="1" w:unhideWhenUsed="1"/>
-    <w:lsdException w:name="HTML Bottom of Form" w:semiHidden="1" w:unhideWhenUsed="1"/>
-    <w:lsdException w:name="Normal (Web)" w:semiHidden="1" w:unhideWhenUsed="1"/>
-    <w:lsdException w:name="HTML Acronym" w:semiHidden="1" w:unhideWhenUsed="1"/>
-    <w:lsdException w:name="HTML Address" w:semiHidden="1" w:unhideWhenUsed="1"/>
-    <w:lsdException w:name="HTML Cite" w:semiHidden="1" w:unhideWhenUsed="1"/>
-    <w:lsdException w:name="HTML Code" w:semiHidden="1" w:unhideWhenUsed="1"/>
-    <w:lsdException w:name="HTML Definition" w:semiHidden="1" w:unhideWhenUsed="1"/>
-    <w:lsdException w:name="HTML Keyboard" w:semiHidden="1" w:unhideWhenUsed="1"/>
-    <w:lsdException w:name="HTML Preformatted" w:semiHidden="1" w:unhideWhenUsed="1"/>
-    <w:lsdException w:name="HTML Sample" w:semiHidden="1" w:unhideWhenUsed="1"/>
-    <w:lsdException w:name="HTML Typewriter" w:semiHidden="1" w:unhideWhenUsed="1"/>
-    <w:lsdException w:name="HTML Variable" w:semiHidden="1" w:unhideWhenUsed="1"/>
-    <w:lsdException w:name="Normal Table" w:semiHidden="1" w:unhideWhenUsed="1"/>
-    <w:lsdException w:name="annotation subject" w:semiHidden="1" w:unhideWhenUsed="1"/>
-    <w:lsdException w:name="No List" w:semiHidden="1" w:unhideWhenUsed="1"/>
-    <w:lsdException w:name="Outline List 1" w:semiHidden="1" w:unhideWhenUsed="1"/>
-    <w:lsdException w:name="Outline List 2" w:semiHidden="1" w:unhideWhenUsed="1"/>
-    <w:lsdException w:name="Outline List 3" w:semiHidden="1" w:unhideWhenUsed="1"/>
-    <w:lsdException w:name="Table Simple 1" w:semiHidden="1" w:unhideWhenUsed="1"/>
-    <w:lsdException w:name="Table Simple 2" w:semiHidden="1" w:unhideWhenUsed="1"/>
-    <w:lsdException w:name="Table Simple 3" w:semiHidden="1" w:unhideWhenUsed="1"/>
-    <w:lsdException w:name="Table Classic 1" w:semiHidden="1" w:unhideWhenUsed="1"/>
-    <w:lsdException w:name="Table Classic 2" w:semiHidden="1" w:unhideWhenUsed="1"/>
-    <w:lsdException w:name="Table Classic 3" w:semiHidden="1" w:unhideWhenUsed="1"/>
-    <w:lsdException w:name="Table Classic 4" w:semiHidden="1" w:unhideWhenUsed="1"/>
-    <w:lsdException w:name="Table Colorful 1" w:semiHidden="1" w:unhideWhenUsed="1"/>
-    <w:lsdException w:name="Table Colorful 2" w:semiHidden="1" w:unhideWhenUsed="1"/>
-    <w:lsdException w:name="Table Colorful 3" w:semiHidden="1" w:unhideWhenUsed="1"/>
-    <w:lsdException w:name="Table Columns 1" w:semiHidden="1" w:unhideWhenUsed="1"/>
-    <w:lsdException w:name="Table Columns 2" w:semiHidden="1" w:unhideWhenUsed="1"/>
-    <w:lsdException w:name="Table Columns 3" w:semiHidden="1" w:unhideWhenUsed="1"/>
-    <w:lsdException w:name="Table Columns 4" w:semiHidden="1" w:unhideWhenUsed="1"/>
-    <w:lsdException w:name="Table Columns 5" w:semiHidden="1" w:unhideWhenUsed="1"/>
-    <w:lsdException w:name="Table Grid 1" w:semiHidden="1" w:unhideWhenUsed="1"/>
-    <w:lsdException w:name="Table Grid 2" w:semiHidden="1" w:unhideWhenUsed="1"/>
-    <w:lsdException w:name="Table Grid 3" w:semiHidden="1" w:unhideWhenUsed="1"/>
-    <w:lsdException w:name="Table Grid 4" w:semiHidden="1" w:unhideWhenUsed="1"/>
-    <w:lsdException w:name="Table Grid 5" w:semiHidden="1" w:unhideWhenUsed="1"/>
-    <w:lsdException w:name="Table Grid 6" w:semiHidden="1" w:unhideWhenUsed="1"/>
-    <w:lsdException w:name="Table Grid 7" w:semiHidden="1" w:unhideWhenUsed="1"/>
-    <w:lsdException w:name="Table Grid 8" w:semiHidden="1" w:unhideWhenUsed="1"/>
-    <w:lsdException w:name="Table List 1" w:semiHidden="1" w:unhideWhenUsed="1"/>
-    <w:lsdException w:name="Table List 2" w:semiHidden="1" w:unhideWhenUsed="1"/>
-    <w:lsdException w:name="Table List 3" w:semiHidden="1" w:unhideWhenUsed="1"/>
-    <w:lsdException w:name="Table List 4" w:semiHidden="1" w:unhideWhenUsed="1"/>
-    <w:lsdException w:name="Table List 5" w:semiHidden="1" w:unhideWhenUsed="1"/>
-    <w:lsdException w:name="Table List 6" w:semiHidden="1" w:unhideWhenUsed="1"/>
-    <w:lsdException w:name="Table List 7" w:semiHidden="1" w:unhideWhenUsed="1"/>
-    <w:lsdException w:name="Table List 8" w:semiHidden="1" w:unhideWhenUsed="1"/>
-    <w:lsdException w:name="Table 3D effects 1" w:semiHidden="1" w:unhideWhenUsed="1"/>
-    <w:lsdException w:name="Table 3D effects 2" w:semiHidden="1" w:unhideWhenUsed="1"/>
-    <w:lsdException w:name="Table 3D effects 3" w:semiHidden="1" w:unhideWhenUsed="1"/>
-    <w:lsdException w:name="Table Contemporary" w:semiHidden="1" w:unhideWhenUsed="1"/>
-    <w:lsdException w:name="Table Elegant" w:semiHidden="1" w:unhideWhenUsed="1"/>
-    <w:lsdException w:name="Table Professional" w:semiHidden="1" w:unhideWhenUsed="1"/>
-    <w:lsdException w:name="Table Subtle 1" w:semiHidden="1" w:unhideWhenUsed="1"/>
-    <w:lsdException w:name="Table Subtle 2" w:semiHidden="1" w:unhideWhenUsed="1"/>
-    <w:lsdException w:name="Table Web 1" w:semiHidden="1" w:unhideWhenUsed="1"/>
-    <w:lsdException w:name="Table Web 2" w:semiHidden="1" w:unhideWhenUsed="1"/>
-    <w:lsdException w:name="Table Web 3" w:semiHidden="1" w:unhideWhenUsed="1"/>
-    <w:lsdException w:name="Balloon Text" w:semiHidden="1" w:unhideWhenUsed="1"/>
-    <w:lsdException w:name="Table Grid" w:uiPriority="39"/>
-    <w:lsdException w:name="Table Theme" w:semiHidden="1" w:unhideWhenUsed="1"/>
-    <w:lsdException w:name="Placeholder Text" w:semiHidden="1"/>
-    <w:lsdException w:name="No Spacing" w:uiPriority="1" w:qFormat="1"/>
-    <w:lsdException w:name="Light Shading" w:uiPriority="60"/>
-    <w:lsdException w:name="Light List" w:uiPriority="61"/>
-    <w:lsdException w:name="Light Grid" w:uiPriority="62"/>
-    <w:lsdException w:name="Medium Shading 1" w:uiPriority="63"/>
-    <w:lsdException w:name="Medium Shading 2" w:uiPriority="64"/>
-    <w:lsdException w:name="Medium List 1" w:uiPriority="65"/>
-    <w:lsdException w:name="Medium List 2" w:uiPriority="66"/>
-    <w:lsdException w:name="Medium Grid 1" w:uiPriority="67"/>
-    <w:lsdException w:name="Medium Grid 2" w:uiPriority="68"/>
-    <w:lsdException w:name="Medium Grid 3" w:uiPriority="69"/>
-    <w:lsdException w:name="Dark List" w:uiPriority="70"/>
-    <w:lsdException w:name="Colorful Shading" w:uiPriority="71"/>
-    <w:lsdException w:name="Colorful List" w:uiPriority="72"/>
-    <w:lsdException w:name="Colorful Grid" w:uiPriority="73"/>
-    <w:lsdException w:name="Light Shading Accent 1" w:uiPriority="60"/>
-    <w:lsdException w:name="Light List Accent 1" w:uiPriority="61"/>
-    <w:lsdException w:name="Light Grid Accent 1" w:uiPriority="62"/>
-    <w:lsdException w:name="Medium Shading 1 Accent 1" w:uiPriority="63"/>
-    <w:lsdException w:name="Medium Shading 2 Accent 1" w:uiPriority="64"/>
-    <w:lsdException w:name="Medium List 1 Accent 1" w:uiPriority="65"/>
-    <w:lsdException w:name="Revision" w:semiHidden="1"/>
-    <w:lsdException w:name="List Paragraph" w:uiPriority="34" w:qFormat="1"/>
-    <w:lsdException w:name="Quote" w:uiPriority="29" w:qFormat="1"/>
-    <w:lsdException w:name="Intense Quote" w:uiPriority="30" w:qFormat="1"/>
-    <w:lsdException w:name="Medium List 2 Accent 1" w:uiPriority="66"/>
-    <w:lsdException w:name="Medium Grid 1 Accent 1" w:uiPriority="67"/>
-    <w:lsdException w:name="Medium Grid 2 Accent 1" w:uiPriority="68"/>
-    <w:lsdException w:name="Medium Grid 3 Accent 1" w:uiPriority="69"/>
-    <w:lsdException w:name="Dark List Accent 1" w:uiPriority="70"/>
-    <w:lsdException w:name="Colorful Shading Accent 1" w:uiPriority="71"/>
-    <w:lsdException w:name="Colorful List Accent 1" w:uiPriority="72"/>
-    <w:lsdException w:name="Colorful Grid Accent 1" w:uiPriority="73"/>
-    <w:lsdException w:name="Light Shading Accent 2" w:uiPriority="60"/>
-    <w:lsdException w:name="Light List Accent 2" w:uiPriority="61"/>
-    <w:lsdException w:name="Light Grid Accent 2" w:uiPriority="62"/>
-    <w:lsdException w:name="Medium Shading 1 Accent 2" w:uiPriority="63"/>
-    <w:lsdException w:name="Medium Shading 2 Accent 2" w:uiPriority="64"/>
-    <w:lsdException w:name="Medium List 1 Accent 2" w:uiPriority="65"/>
-    <w:lsdException w:name="Medium List 2 Accent 2" w:uiPriority="66"/>
-    <w:lsdException w:name="Medium Grid 1 Accent 2" w:uiPriority="67"/>
-    <w:lsdException w:name="Medium Grid 2 Accent 2" w:uiPriority="68"/>
-    <w:lsdException w:name="Medium Grid 3 Accent 2" w:uiPriority="69"/>
-    <w:lsdException w:name="Dark List Accent 2" w:uiPriority="70"/>
-    <w:lsdException w:name="Colorful Shading Accent 2" w:uiPriority="71"/>
-    <w:lsdException w:name="Colorful List Accent 2" w:uiPriority="72"/>
-    <w:lsdException w:name="Colorful Grid Accent 2" w:uiPriority="73"/>
-    <w:lsdException w:name="Light Shading Accent 3" w:uiPriority="60"/>
-    <w:lsdException w:name="Light List Accent 3" w:uiPriority="61"/>
-    <w:lsdException w:name="Light Grid Accent 3" w:uiPriority="62"/>
-    <w:lsdException w:name="Medium Shading 1 Accent 3" w:uiPriority="63"/>
-    <w:lsdException w:name="Medium Shading 2 Accent 3" w:uiPriority="64"/>
-    <w:lsdException w:name="Medium List 1 Accent 3" w:uiPriority="65"/>
-    <w:lsdException w:name="Medium List 2 Accent 3" w:uiPriority="66"/>
-    <w:lsdException w:name="Medium Grid 1 Accent 3" w:uiPriority="67"/>
-    <w:lsdException w:name="Medium Grid 2 Accent 3" w:uiPriority="68"/>
-    <w:lsdException w:name="Medium Grid 3 Accent 3" w:uiPriority="69"/>
-    <w:lsdException w:name="Dark List Accent 3" w:uiPriority="70"/>
-    <w:lsdException w:name="Colorful Shading Accent 3" w:uiPriority="71"/>
-    <w:lsdException w:name="Colorful List Accent 3" w:uiPriority="72"/>
-    <w:lsdException w:name="Colorful Grid Accent 3" w:uiPriority="73"/>
-    <w:lsdException w:name="Light Shading Accent 4" w:uiPriority="60"/>
-    <w:lsdException w:name="Light List Accent 4" w:uiPriority="61"/>
-    <w:lsdException w:name="Light Grid Accent 4" w:uiPriority="62"/>
-    <w:lsdException w:name="Medium Shading 1 Accent 4" w:uiPriority="63"/>
-    <w:lsdException w:name="Medium Shading 2 Accent 4" w:uiPriority="64"/>
-    <w:lsdException w:name="Medium List 1 Accent 4" w:uiPriority="65"/>
-    <w:lsdException w:name="Medium List 2 Accent 4" w:uiPriority="66"/>
-    <w:lsdException w:name="Medium Grid 1 Accent 4" w:uiPriority="67"/>
-    <w:lsdException w:name="Medium Grid 2 Accent 4" w:uiPriority="68"/>
-    <w:lsdException w:name="Medium Grid 3 Accent 4" w:uiPriority="69"/>
-    <w:lsdException w:name="Dark List Accent 4" w:uiPriority="70"/>
-    <w:lsdException w:name="Colorful Shading Accent 4" w:uiPriority="71"/>
-    <w:lsdException w:name="Colorful List Accent 4" w:uiPriority="72"/>
-    <w:lsdException w:name="Colorful Grid Accent 4" w:uiPriority="73"/>
-    <w:lsdException w:name="Light Shading Accent 5" w:uiPriority="60"/>
-    <w:lsdException w:name="Light List Accent 5" w:uiPriority="61"/>
-    <w:lsdException w:name="Light Grid Accent 5" w:uiPriority="62"/>
-    <w:lsdException w:name="Medium Shading 1 Accent 5" w:uiPriority="63"/>
-    <w:lsdException w:name="Medium Shading 2 Accent 5" w:uiPriority="64"/>
-    <w:lsdException w:name="Medium List 1 Accent 5" w:uiPriority="65"/>
-    <w:lsdException w:name="Medium List 2 Accent 5" w:uiPriority="66"/>
-    <w:lsdException w:name="Medium Grid 1 Accent 5" w:uiPriority="67"/>
-    <w:lsdException w:name="Medium Grid 2 Accent 5" w:uiPriority="68"/>
-    <w:lsdException w:name="Medium Grid 3 Accent 5" w:uiPriority="69"/>
-    <w:lsdException w:name="Dark List Accent 5" w:uiPriority="70"/>
-    <w:lsdException w:name="Colorful Shading Accent 5" w:uiPriority="71"/>
-    <w:lsdException w:name="Colorful List Accent 5" w:uiPriority="72"/>
-    <w:lsdException w:name="Colorful Grid Accent 5" w:uiPriority="73"/>
-    <w:lsdException w:name="Light Shading Accent 6" w:uiPriority="60"/>
-    <w:lsdException w:name="Light List Accent 6" w:uiPriority="61"/>
-    <w:lsdException w:name="Light Grid Accent 6" w:uiPriority="62"/>
-    <w:lsdException w:name="Medium Shading 1 Accent 6" w:uiPriority="63"/>
-    <w:lsdException w:name="Medium Shading 2 Accent 6" w:uiPriority="64"/>
-    <w:lsdException w:name="Medium List 1 Accent 6" w:uiPriority="65"/>
-    <w:lsdException w:name="Medium List 2 Accent 6" w:uiPriority="66"/>
-    <w:lsdException w:name="Medium Grid 1 Accent 6" w:uiPriority="67"/>
-    <w:lsdException w:name="Medium Grid 2 Accent 6" w:uiPriority="68"/>
-    <w:lsdException w:name="Medium Grid 3 Accent 6" w:uiPriority="69"/>
-    <w:lsdException w:name="Dark List Accent 6" w:uiPriority="70"/>
-    <w:lsdException w:name="Colorful Shading Accent 6" w:uiPriority="71"/>
-    <w:lsdException w:name="Colorful List Accent 6" w:uiPriority="72"/>
-    <w:lsdException w:name="Colorful Grid Accent 6" w:uiPriority="73"/>
-    <w:lsdException w:name="Subtle Emphasis" w:uiPriority="19" w:qFormat="1"/>
-    <w:lsdException w:name="Intense Emphasis" w:uiPriority="21" w:qFormat="1"/>
-    <w:lsdException w:name="Subtle Reference" w:uiPriority="31" w:qFormat="1"/>
-    <w:lsdException w:name="Intense Reference" w:uiPriority="32" w:qFormat="1"/>
-    <w:lsdException w:name="Book Title" w:uiPriority="33" w:qFormat="1"/>
-    <w:lsdException w:name="Bibliography" w:semiHidden="1" w:uiPriority="37" w:unhideWhenUsed="1"/>
-    <w:lsdException w:name="TOC Heading" w:semiHidden="1" w:uiPriority="39" w:unhideWhenUsed="1" w:qFormat="1"/>
-    <w:lsdException w:name="Plain Table 1" w:uiPriority="41"/>
-    <w:lsdException w:name="Plain Table 2" w:uiPriority="42"/>
-    <w:lsdException w:name="Plain Table 3" w:uiPriority="43"/>
-    <w:lsdException w:name="Plain Table 4" w:uiPriority="44"/>
-    <w:lsdException w:name="Plain Table 5" w:uiPriority="45"/>
-    <w:lsdException w:name="Grid Table Light" w:uiPriority="40"/>
-    <w:lsdException w:name="Grid Table 1 Light" w:uiPriority="46"/>
-    <w:lsdException w:name="Grid Table 2" w:uiPriority="47"/>
-    <w:lsdException w:name="Grid Table 3" w:uiPriority="48"/>
-    <w:lsdException w:name="Grid Table 4" w:uiPriority="49"/>
-    <w:lsdException w:name="Grid Table 5 Dark" w:uiPriority="50"/>
-    <w:lsdException w:name="Grid Table 6 Colorful" w:uiPriority="51"/>
-    <w:lsdException w:name="Grid Table 7 Colorful" w:uiPriority="52"/>
-    <w:lsdException w:name="Grid Table 1 Light Accent 1" w:uiPriority="46"/>
-    <w:lsdException w:name="Grid Table 2 Accent 1" w:uiPriority="47"/>
-    <w:lsdException w:name="Grid Table 3 Accent 1" w:uiPriority="48"/>
-    <w:lsdException w:name="Grid Table 4 Accent 1" w:uiPriority="49"/>
-    <w:lsdException w:name="Grid Table 5 Dark Accent 1" w:uiPriority="50"/>
-    <w:lsdException w:name="Grid Table 6 Colorful Accent 1" w:uiPriority="51"/>
-    <w:lsdException w:name="Grid Table 7 Colorful Accent 1" w:uiPriority="52"/>
-    <w:lsdException w:name="Grid Table 1 Light Accent 2" w:uiPriority="46"/>
-    <w:lsdException w:name="Grid Table 2 Accent 2" w:uiPriority="47"/>
-    <w:lsdException w:name="Grid Table 3 Accent 2" w:uiPriority="48"/>
-    <w:lsdException w:name="Grid Table 4 Accent 2" w:uiPriority="49"/>
-    <w:lsdException w:name="Grid Table 5 Dark Accent 2" w:uiPriority="50"/>
-    <w:lsdException w:name="Grid Table 6 Colorful Accent 2" w:uiPriority="51"/>
-    <w:lsdException w:name="Grid Table 7 Colorful Accent 2" w:uiPriority="52"/>
-    <w:lsdException w:name="Grid Table 1 Light Accent 3" w:uiPriority="46"/>
-    <w:lsdException w:name="Grid Table 2 Accent 3" w:uiPriority="47"/>
-    <w:lsdException w:name="Grid Table 3 Accent 3" w:uiPriority="48"/>
-    <w:lsdException w:name="Grid Table 4 Accent 3" w:uiPriority="49"/>
-    <w:lsdException w:name="Grid Table 5 Dark Accent 3" w:uiPriority="50"/>
-    <w:lsdException w:name="Grid Table 6 Colorful Accent 3" w:uiPriority="51"/>
-    <w:lsdException w:name="Grid Table 7 Colorful Accent 3" w:uiPriority="52"/>
-    <w:lsdException w:name="Grid Table 1 Light Accent 4" w:uiPriority="46"/>
-    <w:lsdException w:name="Grid Table 2 Accent 4" w:uiPriority="47"/>
-    <w:lsdException w:name="Grid Table 3 Accent 4" w:uiPriority="48"/>
-    <w:lsdException w:name="Grid Table 4 Accent 4" w:uiPriority="49"/>
-    <w:lsdException w:name="Grid Table 5 Dark Accent 4" w:uiPriority="50"/>
-    <w:lsdException w:name="Grid Table 6 Colorful Accent 4" w:uiPriority="51"/>
-    <w:lsdException w:name="Grid Table 7 Colorful Accent 4" w:uiPriority="52"/>
-    <w:lsdException w:name="Grid Table 1 Light Accent 5" w:uiPriority="46"/>
-    <w:lsdException w:name="Grid Table 2 Accent 5" w:uiPriority="47"/>
-    <w:lsdException w:name="Grid Table 3 Accent 5" w:uiPriority="48"/>
-    <w:lsdException w:name="Grid Table 4 Accent 5" w:uiPriority="49"/>
-    <w:lsdException w:name="Grid Table 5 Dark Accent 5" w:uiPriority="50"/>
-    <w:lsdException w:name="Grid Table 6 Colorful Accent 5" w:uiPriority="51"/>
-    <w:lsdException w:name="Grid Table 7 Colorful Accent 5" w:uiPriority="52"/>
-    <w:lsdException w:name="Grid Table 1 Light Accent 6" w:uiPriority="46"/>
-    <w:lsdException w:name="Grid Table 2 Accent 6" w:uiPriority="47"/>
-    <w:lsdException w:name="Grid Table 3 Accent 6" w:uiPriority="48"/>
-    <w:lsdException w:name="Grid Table 4 Accent 6" w:uiPriority="49"/>
-    <w:lsdException w:name="Grid Table 5 Dark Accent 6" w:uiPriority="50"/>
-    <w:lsdException w:name="Grid Table 6 Colorful Accent 6" w:uiPriority="51"/>
-    <w:lsdException w:name="Grid Table 7 Colorful Accent 6" w:uiPriority="52"/>
-    <w:lsdException w:name="List Table 1 Light" w:uiPriority="46"/>
-    <w:lsdException w:name="List Table 2" w:uiPriority="47"/>
-    <w:lsdException w:name="List Table 3" w:uiPriority="48"/>
-    <w:lsdException w:name="List Table 4" w:uiPriority="49"/>
-    <w:lsdException w:name="List Table 5 Dark" w:uiPriority="50"/>
-    <w:lsdException w:name="List Table 6 Colorful" w:uiPriority="51"/>
-    <w:lsdException w:name="List Table 7 Colorful" w:uiPriority="52"/>
-    <w:lsdException w:name="List Table 1 Light Accent 1" w:uiPriority="46"/>
-    <w:lsdException w:name="List Table 2 Accent 1" w:uiPriority="47"/>
-    <w:lsdException w:name="List Table 3 Accent 1" w:uiPriority="48"/>
-    <w:lsdException w:name="List Table 4 Accent 1" w:uiPriority="49"/>
-    <w:lsdException w:name="List Table 5 Dark Accent 1" w:uiPriority="50"/>
-    <w:lsdException w:name="List Table 6 Colorful Accent 1" w:uiPriority="51"/>
-    <w:lsdException w:name="List Table 7 Colorful Accent 1" w:uiPriority="52"/>
-    <w:lsdException w:name="List Table 1 Light Accent 2" w:uiPriority="46"/>
-    <w:lsdException w:name="List Table 2 Accent 2" w:uiPriority="47"/>
-    <w:lsdException w:name="List Table 3 Accent 2" w:uiPriority="48"/>
-    <w:lsdException w:name="List Table 4 Accent 2" w:uiPriority="49"/>
-    <w:lsdException w:name="List Table 5 Dark Accent 2" w:uiPriority="50"/>
-    <w:lsdException w:name="List Table 6 Colorful Accent 2" w:uiPriority="51"/>
-    <w:lsdException w:name="List Table 7 Colorful Accent 2" w:uiPriority="52"/>
-    <w:lsdException w:name="List Table 1 Light Accent 3" w:uiPriority="46"/>
-    <w:lsdException w:name="List Table 2 Accent 3" w:uiPriority="47"/>
-    <w:lsdException w:name="List Table 3 Accent 3" w:uiPriority="48"/>
-    <w:lsdException w:name="List Table 4 Accent 3" w:uiPriority="49"/>
-    <w:lsdException w:name="List Table 5 Dark Accent 3" w:uiPriority="50"/>
-    <w:lsdException w:name="List Table 6 Colorful Accent 3" w:uiPriority="51"/>
-    <w:lsdException w:name="List Table 7 Colorful Accent 3" w:uiPriority="52"/>
-    <w:lsdException w:name="List Table 1 Light Accent 4" w:uiPriority="46"/>
-    <w:lsdException w:name="List Table 2 Accent 4" w:uiPriority="47"/>
-    <w:lsdException w:name="List Table 3 Accent 4" w:uiPriority="48"/>
-    <w:lsdException w:name="List Table 4 Accent 4" w:uiPriority="49"/>
-    <w:lsdException w:name="List Table 5 Dark Accent 4" w:uiPriority="50"/>
-    <w:lsdException w:name="List Table 6 Colorful Accent 4" w:uiPriority="51"/>
-    <w:lsdException w:name="List Table 7 Colorful Accent 4" w:uiPriority="52"/>
-    <w:lsdException w:name="List Table 1 Light Accent 5" w:uiPriority="46"/>
-    <w:lsdException w:name="List Table 2 Accent 5" w:uiPriority="47"/>
-    <w:lsdException w:name="List Table 3 Accent 5" w:uiPriority="48"/>
-    <w:lsdException w:name="List Table 4 Accent 5" w:uiPriority="49"/>
-    <w:lsdException w:name="List Table 5 Dark Accent 5" w:uiPriority="50"/>
-    <w:lsdException w:name="List Table 6 Colorful Accent 5" w:uiPriority="51"/>
-    <w:lsdException w:name="List Table 7 Colorful Accent 5" w:uiPriority="52"/>
-    <w:lsdException w:name="List Table 1 Light Accent 6" w:uiPriority="46"/>
-    <w:lsdException w:name="List Table 2 Accent 6" w:uiPriority="47"/>
-    <w:lsdException w:name="List Table 3 Accent 6" w:uiPriority="48"/>
-    <w:lsdException w:name="List Table 4 Accent 6" w:uiPriority="49"/>
-    <w:lsdException w:name="List Table 5 Dark Accent 6" w:uiPriority="50"/>
-    <w:lsdException w:name="List Table 6 Colorful Accent 6" w:uiPriority="51"/>
-    <w:lsdException w:name="List Table 7 Colorful Accent 6" w:uiPriority="52"/>
+  <w:latentStyles w:defLockedState="0" w:defUIPriority="99" w:defSemiHidden="1" w:defUnhideWhenUsed="1" w:defQFormat="0" w:count="267">
+    <w:lsdException w:name="Normal" w:semiHidden="0" w:uiPriority="0" w:unhideWhenUsed="0" w:qFormat="1"/>
+    <w:lsdException w:name="heading 1" w:semiHidden="0" w:uiPriority="9" w:unhideWhenUsed="0" w:qFormat="1"/>
+    <w:lsdException w:name="heading 2" w:uiPriority="9" w:qFormat="1"/>
+    <w:lsdException w:name="heading 3" w:uiPriority="9" w:qFormat="1"/>
+    <w:lsdException w:name="heading 4" w:uiPriority="9" w:qFormat="1"/>
+    <w:lsdException w:name="heading 5" w:uiPriority="9" w:qFormat="1"/>
+    <w:lsdException w:name="heading 6" w:uiPriority="9" w:qFormat="1"/>
+    <w:lsdException w:name="heading 7" w:uiPriority="9" w:qFormat="1"/>
+    <w:lsdException w:name="heading 8" w:uiPriority="9" w:qFormat="1"/>
+    <w:lsdException w:name="heading 9" w:uiPriority="9" w:qFormat="1"/>
+    <w:lsdException w:name="toc 1" w:uiPriority="39"/>
+    <w:lsdException w:name="toc 2" w:uiPriority="39"/>
+    <w:lsdException w:name="toc 3" w:uiPriority="39"/>
+    <w:lsdException w:name="toc 4" w:uiPriority="39"/>
+    <w:lsdException w:name="toc 5" w:uiPriority="39"/>
+    <w:lsdException w:name="toc 6" w:uiPriority="39"/>
+    <w:lsdException w:name="toc 7" w:uiPriority="39"/>
+    <w:lsdException w:name="toc 8" w:uiPriority="39"/>
+    <w:lsdException w:name="toc 9" w:uiPriority="39"/>
+    <w:lsdException w:name="caption" w:uiPriority="35" w:qFormat="1"/>
+    <w:lsdException w:name="Title" w:semiHidden="0" w:uiPriority="10" w:unhideWhenUsed="0" w:qFormat="1"/>
+    <w:lsdException w:name="Default Paragraph Font" w:uiPriority="1"/>
+    <w:lsdException w:name="Subtitle" w:semiHidden="0" w:uiPriority="11" w:unhideWhenUsed="0" w:qFormat="1"/>
+    <w:lsdException w:name="Strong" w:semiHidden="0" w:uiPriority="22" w:unhideWhenUsed="0" w:qFormat="1"/>
+    <w:lsdException w:name="Emphasis" w:semiHidden="0" w:uiPriority="20" w:unhideWhenUsed="0" w:qFormat="1"/>
+    <w:lsdException w:name="Table Grid" w:semiHidden="0" w:uiPriority="39" w:unhideWhenUsed="0"/>
+    <w:lsdException w:name="Placeholder Text" w:unhideWhenUsed="0"/>
+    <w:lsdException w:name="No Spacing" w:semiHidden="0" w:uiPriority="1" w:unhideWhenUsed="0" w:qFormat="1"/>
+    <w:lsdException w:name="Light Shading" w:semiHidden="0" w:uiPriority="60" w:unhideWhenUsed="0"/>
+    <w:lsdException w:name="Light List" w:semiHidden="0" w:uiPriority="61" w:unhideWhenUsed="0"/>
+    <w:lsdException w:name="Light Grid" w:semiHidden="0" w:uiPriority="62" w:unhideWhenUsed="0"/>
+    <w:lsdException w:name="Medium Shading 1" w:semiHidden="0" w:uiPriority="63" w:unhideWhenUsed="0"/>
+    <w:lsdException w:name="Medium Shading 2" w:semiHidden="0" w:uiPriority="64" w:unhideWhenUsed="0"/>
+    <w:lsdException w:name="Medium List 1" w:semiHidden="0" w:uiPriority="65" w:unhideWhenUsed="0"/>
+    <w:lsdException w:name="Medium List 2" w:semiHidden="0" w:uiPriority="66" w:unhideWhenUsed="0"/>
+    <w:lsdException w:name="Medium Grid 1" w:semiHidden="0" w:uiPriority="67" w:unhideWhenUsed="0"/>
+    <w:lsdException w:name="Medium Grid 2" w:semiHidden="0" w:uiPriority="68" w:unhideWhenUsed="0"/>
+    <w:lsdException w:name="Medium Grid 3" w:semiHidden="0" w:uiPriority="69" w:unhideWhenUsed="0"/>
+    <w:lsdException w:name="Dark List" w:semiHidden="0" w:uiPriority="70" w:unhideWhenUsed="0"/>
+    <w:lsdException w:name="Colorful Shading" w:semiHidden="0" w:uiPriority="71" w:unhideWhenUsed="0"/>
+    <w:lsdException w:name="Colorful List" w:semiHidden="0" w:uiPriority="72" w:unhideWhenUsed="0"/>
+    <w:lsdException w:name="Colorful Grid" w:semiHidden="0" w:uiPriority="73" w:unhideWhenUsed="0"/>
+    <w:lsdException w:name="Light Shading Accent 1" w:semiHidden="0" w:uiPriority="60" w:unhideWhenUsed="0"/>
+    <w:lsdException w:name="Light List Accent 1" w:semiHidden="0" w:uiPriority="61" w:unhideWhenUsed="0"/>
+    <w:lsdException w:name="Light Grid Accent 1" w:semiHidden="0" w:uiPriority="62" w:unhideWhenUsed="0"/>
+    <w:lsdException w:name="Medium Shading 1 Accent 1" w:semiHidden="0" w:uiPriority="63" w:unhideWhenUsed="0"/>
+    <w:lsdException w:name="Medium Shading 2 Accent 1" w:semiHidden="0" w:uiPriority="64" w:unhideWhenUsed="0"/>
+    <w:lsdException w:name="Medium List 1 Accent 1" w:semiHidden="0" w:uiPriority="65" w:unhideWhenUsed="0"/>
+    <w:lsdException w:name="Revision" w:unhideWhenUsed="0"/>
+    <w:lsdException w:name="List Paragraph" w:semiHidden="0" w:uiPriority="34" w:unhideWhenUsed="0" w:qFormat="1"/>
+    <w:lsdException w:name="Quote" w:semiHidden="0" w:uiPriority="29" w:unhideWhenUsed="0" w:qFormat="1"/>
+    <w:lsdException w:name="Intense Quote" w:semiHidden="0" w:uiPriority="30" w:unhideWhenUsed="0" w:qFormat="1"/>
+    <w:lsdException w:name="Medium List 2 Accent 1" w:semiHidden="0" w:uiPriority="66" w:unhideWhenUsed="0"/>
+    <w:lsdException w:name="Medium Grid 1 Accent 1" w:semiHidden="0" w:uiPriority="67" w:unhideWhenUsed="0"/>
+    <w:lsdException w:name="Medium Grid 2 Accent 1" w:semiHidden="0" w:uiPriority="68" w:unhideWhenUsed="0"/>
+    <w:lsdException w:name="Medium Grid 3 Accent 1" w:semiHidden="0" w:uiPriority="69" w:unhideWhenUsed="0"/>
+    <w:lsdException w:name="Dark List Accent 1" w:semiHidden="0" w:uiPriority="70" w:unhideWhenUsed="0"/>
+    <w:lsdException w:name="Colorful Shading Accent 1" w:semiHidden="0" w:uiPriority="71" w:unhideWhenUsed="0"/>
+    <w:lsdException w:name="Colorful List Accent 1" w:semiHidden="0" w:uiPriority="72" w:unhideWhenUsed="0"/>
+    <w:lsdException w:name="Colorful Grid Accent 1" w:semiHidden="0" w:uiPriority="73" w:unhideWhenUsed="0"/>
+    <w:lsdException w:name="Light Shading Accent 2" w:semiHidden="0" w:uiPriority="60" w:unhideWhenUsed="0"/>
+    <w:lsdException w:name="Light List Accent 2" w:semiHidden="0" w:uiPriority="61" w:unhideWhenUsed="0"/>
+    <w:lsdException w:name="Light Grid Accent 2" w:semiHidden="0" w:uiPriority="62" w:unhideWhenUsed="0"/>
+    <w:lsdException w:name="Medium Shading 1 Accent 2" w:semiHidden="0" w:uiPriority="63" w:unhideWhenUsed="0"/>
+    <w:lsdException w:name="Medium Shading 2 Accent 2" w:semiHidden="0" w:uiPriority="64" w:unhideWhenUsed="0"/>
+    <w:lsdException w:name="Medium List 1 Accent 2" w:semiHidden="0" w:uiPriority="65" w:unhideWhenUsed="0"/>
+    <w:lsdException w:name="Medium List 2 Accent 2" w:semiHidden="0" w:uiPriority="66" w:unhideWhenUsed="0"/>
+    <w:lsdException w:name="Medium Grid 1 Accent 2" w:semiHidden="0" w:uiPriority="67" w:unhideWhenUsed="0"/>
+    <w:lsdException w:name="Medium Grid 2 Accent 2" w:semiHidden="0" w:uiPriority="68" w:unhideWhenUsed="0"/>
+    <w:lsdException w:name="Medium Grid 3 Accent 2" w:semiHidden="0" w:uiPriority="69" w:unhideWhenUsed="0"/>
+    <w:lsdException w:name="Dark List Accent 2" w:semiHidden="0" w:uiPriority="70" w:unhideWhenUsed="0"/>
+    <w:lsdException w:name="Colorful Shading Accent 2" w:semiHidden="0" w:uiPriority="71" w:unhideWhenUsed="0"/>
+    <w:lsdException w:name="Colorful List Accent 2" w:semiHidden="0" w:uiPriority="72" w:unhideWhenUsed="0"/>
+    <w:lsdException w:name="Colorful Grid Accent 2" w:semiHidden="0" w:uiPriority="73" w:unhideWhenUsed="0"/>
+    <w:lsdException w:name="Light Shading Accent 3" w:semiHidden="0" w:uiPriority="60" w:unhideWhenUsed="0"/>
+    <w:lsdException w:name="Light List Accent 3" w:semiHidden="0" w:uiPriority="61" w:unhideWhenUsed="0"/>
+    <w:lsdException w:name="Light Grid Accent 3" w:semiHidden="0" w:uiPriority="62" w:unhideWhenUsed="0"/>
+    <w:lsdException w:name="Medium Shading 1 Accent 3" w:semiHidden="0" w:uiPriority="63" w:unhideWhenUsed="0"/>
+    <w:lsdException w:name="Medium Shading 2 Accent 3" w:semiHidden="0" w:uiPriority="64" w:unhideWhenUsed="0"/>
+    <w:lsdException w:name="Medium List 1 Accent 3" w:semiHidden="0" w:uiPriority="65" w:unhideWhenUsed="0"/>
+    <w:lsdException w:name="Medium List 2 Accent 3" w:semiHidden="0" w:uiPriority="66" w:unhideWhenUsed="0"/>
+    <w:lsdException w:name="Medium Grid 1 Accent 3" w:semiHidden="0" w:uiPriority="67" w:unhideWhenUsed="0"/>
+    <w:lsdException w:name="Medium Grid 2 Accent 3" w:semiHidden="0" w:uiPriority="68" w:unhideWhenUsed="0"/>
+    <w:lsdException w:name="Medium Grid 3 Accent 3" w:semiHidden="0" w:uiPriority="69" w:unhideWhenUsed="0"/>
+    <w:lsdException w:name="Dark List Accent 3" w:semiHidden="0" w:uiPriority="70" w:unhideWhenUsed="0"/>
+    <w:lsdException w:name="Colorful Shading Accent 3" w:semiHidden="0" w:uiPriority="71" w:unhideWhenUsed="0"/>
+    <w:lsdException w:name="Colorful List Accent 3" w:semiHidden="0" w:uiPriority="72" w:unhideWhenUsed="0"/>
+    <w:lsdException w:name="Colorful Grid Accent 3" w:semiHidden="0" w:uiPriority="73" w:unhideWhenUsed="0"/>
+    <w:lsdException w:name="Light Shading Accent 4" w:semiHidden="0" w:uiPriority="60" w:unhideWhenUsed="0"/>
+    <w:lsdException w:name="Light List Accent 4" w:semiHidden="0" w:uiPriority="61" w:unhideWhenUsed="0"/>
+    <w:lsdException w:name="Light Grid Accent 4" w:semiHidden="0" w:uiPriority="62" w:unhideWhenUsed="0"/>
+    <w:lsdException w:name="Medium Shading 1 Accent 4" w:semiHidden="0" w:uiPriority="63" w:unhideWhenUsed="0"/>
+    <w:lsdException w:name="Medium Shading 2 Accent 4" w:semiHidden="0" w:uiPriority="64" w:unhideWhenUsed="0"/>
+    <w:lsdException w:name="Medium List 1 Accent 4" w:semiHidden="0" w:uiPriority="65" w:unhideWhenUsed="0"/>
+    <w:lsdException w:name="Medium List 2 Accent 4" w:semiHidden="0" w:uiPriority="66" w:unhideWhenUsed="0"/>
+    <w:lsdException w:name="Medium Grid 1 Accent 4" w:semiHidden="0" w:uiPriority="67" w:unhideWhenUsed="0"/>
+    <w:lsdException w:name="Medium Grid 2 Accent 4" w:semiHidden="0" w:uiPriority="68" w:unhideWhenUsed="0"/>
+    <w:lsdException w:name="Medium Grid 3 Accent 4" w:semiHidden="0" w:uiPriority="69" w:unhideWhenUsed="0"/>
+    <w:lsdException w:name="Dark List Accent 4" w:semiHidden="0" w:uiPriority="70" w:unhideWhenUsed="0"/>
+    <w:lsdException w:name="Colorful Shading Accent 4" w:semiHidden="0" w:uiPriority="71" w:unhideWhenUsed="0"/>
+    <w:lsdException w:name="Colorful List Accent 4" w:semiHidden="0" w:uiPriority="72" w:unhideWhenUsed="0"/>
+    <w:lsdException w:name="Colorful Grid Accent 4" w:semiHidden="0" w:uiPriority="73" w:unhideWhenUsed="0"/>
+    <w:lsdException w:name="Light Shading Accent 5" w:semiHidden="0" w:uiPriority="60" w:unhideWhenUsed="0"/>
+    <w:lsdException w:name="Light List Accent 5" w:semiHidden="0" w:uiPriority="61" w:unhideWhenUsed="0"/>
+    <w:lsdException w:name="Light Grid Accent 5" w:semiHidden="0" w:uiPriority="62" w:unhideWhenUsed="0"/>
+    <w:lsdException w:name="Medium Shading 1 Accent 5" w:semiHidden="0" w:uiPriority="63" w:unhideWhenUsed="0"/>
+    <w:lsdException w:name="Medium Shading 2 Accent 5" w:semiHidden="0" w:uiPriority="64" w:unhideWhenUsed="0"/>
+    <w:lsdException w:name="Medium List 1 Accent 5" w:semiHidden="0" w:uiPriority="65" w:unhideWhenUsed="0"/>
+    <w:lsdException w:name="Medium List 2 Accent 5" w:semiHidden="0" w:uiPriority="66" w:unhideWhenUsed="0"/>
+    <w:lsdException w:name="Medium Grid 1 Accent 5" w:semiHidden="0" w:uiPriority="67" w:unhideWhenUsed="0"/>
+    <w:lsdException w:name="Medium Grid 2 Accent 5" w:semiHidden="0" w:uiPriority="68" w:unhideWhenUsed="0"/>
+    <w:lsdException w:name="Medium Grid 3 Accent 5" w:semiHidden="0" w:uiPriority="69" w:unhideWhenUsed="0"/>
+    <w:lsdException w:name="Dark List Accent 5" w:semiHidden="0" w:uiPriority="70" w:unhideWhenUsed="0"/>
+    <w:lsdException w:name="Colorful Shading Accent 5" w:semiHidden="0" w:uiPriority="71" w:unhideWhenUsed="0"/>
+    <w:lsdException w:name="Colorful List Accent 5" w:semiHidden="0" w:uiPriority="72" w:unhideWhenUsed="0"/>
+    <w:lsdException w:name="Colorful Grid Accent 5" w:semiHidden="0" w:uiPriority="73" w:unhideWhenUsed="0"/>
+    <w:lsdException w:name="Light Shading Accent 6" w:semiHidden="0" w:uiPriority="60" w:unhideWhenUsed="0"/>
+    <w:lsdException w:name="Light List Accent 6" w:semiHidden="0" w:uiPriority="61" w:unhideWhenUsed="0"/>
+    <w:lsdException w:name="Light Grid Accent 6" w:semiHidden="0" w:uiPriority="62" w:unhideWhenUsed="0"/>
+    <w:lsdException w:name="Medium Shading 1 Accent 6" w:semiHidden="0" w:uiPriority="63" w:unhideWhenUsed="0"/>
+    <w:lsdException w:name="Medium Shading 2 Accent 6" w:semiHidden="0" w:uiPriority="64" w:unhideWhenUsed="0"/>
+    <w:lsdException w:name="Medium List 1 Accent 6" w:semiHidden="0" w:uiPriority="65" w:unhideWhenUsed="0"/>
+    <w:lsdException w:name="Medium List 2 Accent 6" w:semiHidden="0" w:uiPriority="66" w:unhideWhenUsed="0"/>
+    <w:lsdException w:name="Medium Grid 1 Accent 6" w:semiHidden="0" w:uiPriority="67" w:unhideWhenUsed="0"/>
+    <w:lsdException w:name="Medium Grid 2 Accent 6" w:semiHidden="0" w:uiPriority="68" w:unhideWhenUsed="0"/>
+    <w:lsdException w:name="Medium Grid 3 Accent 6" w:semiHidden="0" w:uiPriority="69" w:unhideWhenUsed="0"/>
+    <w:lsdException w:name="Dark List Accent 6" w:semiHidden="0" w:uiPriority="70" w:unhideWhenUsed="0"/>
+    <w:lsdException w:name="Colorful Shading Accent 6" w:semiHidden="0" w:uiPriority="71" w:unhideWhenUsed="0"/>
+    <w:lsdException w:name="Colorful List Accent 6" w:semiHidden="0" w:uiPriority="72" w:unhideWhenUsed="0"/>
+    <w:lsdException w:name="Colorful Grid Accent 6" w:semiHidden="0" w:uiPriority="73" w:unhideWhenUsed="0"/>
+    <w:lsdException w:name="Subtle Emphasis" w:semiHidden="0" w:uiPriority="19" w:unhideWhenUsed="0" w:qFormat="1"/>
+    <w:lsdException w:name="Intense Emphasis" w:semiHidden="0" w:uiPriority="21" w:unhideWhenUsed="0" w:qFormat="1"/>
+    <w:lsdException w:name="Subtle Reference" w:semiHidden="0" w:uiPriority="31" w:unhideWhenUsed="0" w:qFormat="1"/>
+    <w:lsdException w:name="Intense Reference" w:semiHidden="0" w:uiPriority="32" w:unhideWhenUsed="0" w:qFormat="1"/>
+    <w:lsdException w:name="Book Title" w:semiHidden="0" w:uiPriority="33" w:unhideWhenUsed="0" w:qFormat="1"/>
+    <w:lsdException w:name="Bibliography" w:uiPriority="37"/>
+    <w:lsdException w:name="TOC Heading" w:uiPriority="39" w:qFormat="1"/>
   </w:latentStyles>
   <w:style w:type="paragraph" w:default="1" w:styleId="Normal">
     <w:name w:val="Normal"/>
@@ -1067,6 +895,7 @@
   <w:style w:type="character" w:default="1" w:styleId="Fontepargpadro">
     <w:name w:val="Default Paragraph Font"/>
     <w:uiPriority w:val="1"/>
+    <w:semiHidden/>
     <w:unhideWhenUsed/>
   </w:style>
   <w:style w:type="table" w:default="1" w:styleId="Tabelanormal">
@@ -1099,7 +928,6 @@
       <w:spacing w:after="0" w:line="240" w:lineRule="auto"/>
     </w:pPr>
     <w:tblPr>
-      <w:tblInd w:w="0" w:type="dxa"/>
       <w:tblBorders>
         <w:top w:val="single" w:sz="4" w:space="0" w:color="auto"/>
         <w:left w:val="single" w:sz="4" w:space="0" w:color="auto"/>
@@ -1108,12 +936,226 @@
         <w:insideH w:val="single" w:sz="4" w:space="0" w:color="auto"/>
         <w:insideV w:val="single" w:sz="4" w:space="0" w:color="auto"/>
       </w:tblBorders>
+    </w:tblPr>
+  </w:style>
+  <w:style w:type="character" w:styleId="Hyperlink">
+    <w:name w:val="Hyperlink"/>
+    <w:basedOn w:val="Fontepargpadro"/>
+    <w:uiPriority w:val="99"/>
+    <w:unhideWhenUsed/>
+    <w:rsid w:val="002227F3"/>
+    <w:rPr>
+      <w:color w:val="0563C1" w:themeColor="hyperlink"/>
+      <w:u w:val="single"/>
+    </w:rPr>
+  </w:style>
+</w:styles>
+</file>
+
+<file path=word/stylesWithEffects.xml><?xml version="1.0" encoding="utf-8"?>
+<w:styles xmlns:wpc="http://schemas.microsoft.com/office/word/2010/wordprocessingCanvas" xmlns:mc="http://schemas.openxmlformats.org/markup-compatibility/2006" xmlns:o="urn:schemas-microsoft-com:office:office" xmlns:r="http://schemas.openxmlformats.org/officeDocument/2006/relationships" xmlns:m="http://schemas.openxmlformats.org/officeDocument/2006/math" xmlns:v="urn:schemas-microsoft-com:vml" xmlns:wp14="http://schemas.microsoft.com/office/word/2010/wordprocessingDrawing" xmlns:wp="http://schemas.openxmlformats.org/drawingml/2006/wordprocessingDrawing" xmlns:w10="urn:schemas-microsoft-com:office:word" xmlns:w="http://schemas.openxmlformats.org/wordprocessingml/2006/main" xmlns:w14="http://schemas.microsoft.com/office/word/2010/wordml" xmlns:wpg="http://schemas.microsoft.com/office/word/2010/wordprocessingGroup" xmlns:wpi="http://schemas.microsoft.com/office/word/2010/wordprocessingInk" xmlns:wne="http://schemas.microsoft.com/office/word/2006/wordml" xmlns:wps="http://schemas.microsoft.com/office/word/2010/wordprocessingShape" mc:Ignorable="w14 wp14">
+  <w:docDefaults>
+    <w:rPrDefault>
+      <w:rPr>
+        <w:rFonts w:asciiTheme="minorHAnsi" w:eastAsiaTheme="minorHAnsi" w:hAnsiTheme="minorHAnsi" w:cstheme="minorBidi"/>
+        <w:sz w:val="22"/>
+        <w:szCs w:val="22"/>
+        <w:lang w:val="pt-BR" w:eastAsia="en-US" w:bidi="ar-SA"/>
+      </w:rPr>
+    </w:rPrDefault>
+    <w:pPrDefault>
+      <w:pPr>
+        <w:spacing w:after="160" w:line="259" w:lineRule="auto"/>
+      </w:pPr>
+    </w:pPrDefault>
+  </w:docDefaults>
+  <w:latentStyles w:defLockedState="0" w:defUIPriority="99" w:defSemiHidden="1" w:defUnhideWhenUsed="1" w:defQFormat="0" w:count="267">
+    <w:lsdException w:name="Normal" w:semiHidden="0" w:uiPriority="0" w:unhideWhenUsed="0" w:qFormat="1"/>
+    <w:lsdException w:name="heading 1" w:semiHidden="0" w:uiPriority="9" w:unhideWhenUsed="0" w:qFormat="1"/>
+    <w:lsdException w:name="heading 2" w:uiPriority="9" w:qFormat="1"/>
+    <w:lsdException w:name="heading 3" w:uiPriority="9" w:qFormat="1"/>
+    <w:lsdException w:name="heading 4" w:uiPriority="9" w:qFormat="1"/>
+    <w:lsdException w:name="heading 5" w:uiPriority="9" w:qFormat="1"/>
+    <w:lsdException w:name="heading 6" w:uiPriority="9" w:qFormat="1"/>
+    <w:lsdException w:name="heading 7" w:uiPriority="9" w:qFormat="1"/>
+    <w:lsdException w:name="heading 8" w:uiPriority="9" w:qFormat="1"/>
+    <w:lsdException w:name="heading 9" w:uiPriority="9" w:qFormat="1"/>
+    <w:lsdException w:name="toc 1" w:uiPriority="39"/>
+    <w:lsdException w:name="toc 2" w:uiPriority="39"/>
+    <w:lsdException w:name="toc 3" w:uiPriority="39"/>
+    <w:lsdException w:name="toc 4" w:uiPriority="39"/>
+    <w:lsdException w:name="toc 5" w:uiPriority="39"/>
+    <w:lsdException w:name="toc 6" w:uiPriority="39"/>
+    <w:lsdException w:name="toc 7" w:uiPriority="39"/>
+    <w:lsdException w:name="toc 8" w:uiPriority="39"/>
+    <w:lsdException w:name="toc 9" w:uiPriority="39"/>
+    <w:lsdException w:name="caption" w:uiPriority="35" w:qFormat="1"/>
+    <w:lsdException w:name="Title" w:semiHidden="0" w:uiPriority="10" w:unhideWhenUsed="0" w:qFormat="1"/>
+    <w:lsdException w:name="Default Paragraph Font" w:uiPriority="1"/>
+    <w:lsdException w:name="Subtitle" w:semiHidden="0" w:uiPriority="11" w:unhideWhenUsed="0" w:qFormat="1"/>
+    <w:lsdException w:name="Strong" w:semiHidden="0" w:uiPriority="22" w:unhideWhenUsed="0" w:qFormat="1"/>
+    <w:lsdException w:name="Emphasis" w:semiHidden="0" w:uiPriority="20" w:unhideWhenUsed="0" w:qFormat="1"/>
+    <w:lsdException w:name="Table Grid" w:semiHidden="0" w:uiPriority="39" w:unhideWhenUsed="0"/>
+    <w:lsdException w:name="Placeholder Text" w:unhideWhenUsed="0"/>
+    <w:lsdException w:name="No Spacing" w:semiHidden="0" w:uiPriority="1" w:unhideWhenUsed="0" w:qFormat="1"/>
+    <w:lsdException w:name="Light Shading" w:semiHidden="0" w:uiPriority="60" w:unhideWhenUsed="0"/>
+    <w:lsdException w:name="Light List" w:semiHidden="0" w:uiPriority="61" w:unhideWhenUsed="0"/>
+    <w:lsdException w:name="Light Grid" w:semiHidden="0" w:uiPriority="62" w:unhideWhenUsed="0"/>
+    <w:lsdException w:name="Medium Shading 1" w:semiHidden="0" w:uiPriority="63" w:unhideWhenUsed="0"/>
+    <w:lsdException w:name="Medium Shading 2" w:semiHidden="0" w:uiPriority="64" w:unhideWhenUsed="0"/>
+    <w:lsdException w:name="Medium List 1" w:semiHidden="0" w:uiPriority="65" w:unhideWhenUsed="0"/>
+    <w:lsdException w:name="Medium List 2" w:semiHidden="0" w:uiPriority="66" w:unhideWhenUsed="0"/>
+    <w:lsdException w:name="Medium Grid 1" w:semiHidden="0" w:uiPriority="67" w:unhideWhenUsed="0"/>
+    <w:lsdException w:name="Medium Grid 2" w:semiHidden="0" w:uiPriority="68" w:unhideWhenUsed="0"/>
+    <w:lsdException w:name="Medium Grid 3" w:semiHidden="0" w:uiPriority="69" w:unhideWhenUsed="0"/>
+    <w:lsdException w:name="Dark List" w:semiHidden="0" w:uiPriority="70" w:unhideWhenUsed="0"/>
+    <w:lsdException w:name="Colorful Shading" w:semiHidden="0" w:uiPriority="71" w:unhideWhenUsed="0"/>
+    <w:lsdException w:name="Colorful List" w:semiHidden="0" w:uiPriority="72" w:unhideWhenUsed="0"/>
+    <w:lsdException w:name="Colorful Grid" w:semiHidden="0" w:uiPriority="73" w:unhideWhenUsed="0"/>
+    <w:lsdException w:name="Light Shading Accent 1" w:semiHidden="0" w:uiPriority="60" w:unhideWhenUsed="0"/>
+    <w:lsdException w:name="Light List Accent 1" w:semiHidden="0" w:uiPriority="61" w:unhideWhenUsed="0"/>
+    <w:lsdException w:name="Light Grid Accent 1" w:semiHidden="0" w:uiPriority="62" w:unhideWhenUsed="0"/>
+    <w:lsdException w:name="Medium Shading 1 Accent 1" w:semiHidden="0" w:uiPriority="63" w:unhideWhenUsed="0"/>
+    <w:lsdException w:name="Medium Shading 2 Accent 1" w:semiHidden="0" w:uiPriority="64" w:unhideWhenUsed="0"/>
+    <w:lsdException w:name="Medium List 1 Accent 1" w:semiHidden="0" w:uiPriority="65" w:unhideWhenUsed="0"/>
+    <w:lsdException w:name="Revision" w:unhideWhenUsed="0"/>
+    <w:lsdException w:name="List Paragraph" w:semiHidden="0" w:uiPriority="34" w:unhideWhenUsed="0" w:qFormat="1"/>
+    <w:lsdException w:name="Quote" w:semiHidden="0" w:uiPriority="29" w:unhideWhenUsed="0" w:qFormat="1"/>
+    <w:lsdException w:name="Intense Quote" w:semiHidden="0" w:uiPriority="30" w:unhideWhenUsed="0" w:qFormat="1"/>
+    <w:lsdException w:name="Medium List 2 Accent 1" w:semiHidden="0" w:uiPriority="66" w:unhideWhenUsed="0"/>
+    <w:lsdException w:name="Medium Grid 1 Accent 1" w:semiHidden="0" w:uiPriority="67" w:unhideWhenUsed="0"/>
+    <w:lsdException w:name="Medium Grid 2 Accent 1" w:semiHidden="0" w:uiPriority="68" w:unhideWhenUsed="0"/>
+    <w:lsdException w:name="Medium Grid 3 Accent 1" w:semiHidden="0" w:uiPriority="69" w:unhideWhenUsed="0"/>
+    <w:lsdException w:name="Dark List Accent 1" w:semiHidden="0" w:uiPriority="70" w:unhideWhenUsed="0"/>
+    <w:lsdException w:name="Colorful Shading Accent 1" w:semiHidden="0" w:uiPriority="71" w:unhideWhenUsed="0"/>
+    <w:lsdException w:name="Colorful List Accent 1" w:semiHidden="0" w:uiPriority="72" w:unhideWhenUsed="0"/>
+    <w:lsdException w:name="Colorful Grid Accent 1" w:semiHidden="0" w:uiPriority="73" w:unhideWhenUsed="0"/>
+    <w:lsdException w:name="Light Shading Accent 2" w:semiHidden="0" w:uiPriority="60" w:unhideWhenUsed="0"/>
+    <w:lsdException w:name="Light List Accent 2" w:semiHidden="0" w:uiPriority="61" w:unhideWhenUsed="0"/>
+    <w:lsdException w:name="Light Grid Accent 2" w:semiHidden="0" w:uiPriority="62" w:unhideWhenUsed="0"/>
+    <w:lsdException w:name="Medium Shading 1 Accent 2" w:semiHidden="0" w:uiPriority="63" w:unhideWhenUsed="0"/>
+    <w:lsdException w:name="Medium Shading 2 Accent 2" w:semiHidden="0" w:uiPriority="64" w:unhideWhenUsed="0"/>
+    <w:lsdException w:name="Medium List 1 Accent 2" w:semiHidden="0" w:uiPriority="65" w:unhideWhenUsed="0"/>
+    <w:lsdException w:name="Medium List 2 Accent 2" w:semiHidden="0" w:uiPriority="66" w:unhideWhenUsed="0"/>
+    <w:lsdException w:name="Medium Grid 1 Accent 2" w:semiHidden="0" w:uiPriority="67" w:unhideWhenUsed="0"/>
+    <w:lsdException w:name="Medium Grid 2 Accent 2" w:semiHidden="0" w:uiPriority="68" w:unhideWhenUsed="0"/>
+    <w:lsdException w:name="Medium Grid 3 Accent 2" w:semiHidden="0" w:uiPriority="69" w:unhideWhenUsed="0"/>
+    <w:lsdException w:name="Dark List Accent 2" w:semiHidden="0" w:uiPriority="70" w:unhideWhenUsed="0"/>
+    <w:lsdException w:name="Colorful Shading Accent 2" w:semiHidden="0" w:uiPriority="71" w:unhideWhenUsed="0"/>
+    <w:lsdException w:name="Colorful List Accent 2" w:semiHidden="0" w:uiPriority="72" w:unhideWhenUsed="0"/>
+    <w:lsdException w:name="Colorful Grid Accent 2" w:semiHidden="0" w:uiPriority="73" w:unhideWhenUsed="0"/>
+    <w:lsdException w:name="Light Shading Accent 3" w:semiHidden="0" w:uiPriority="60" w:unhideWhenUsed="0"/>
+    <w:lsdException w:name="Light List Accent 3" w:semiHidden="0" w:uiPriority="61" w:unhideWhenUsed="0"/>
+    <w:lsdException w:name="Light Grid Accent 3" w:semiHidden="0" w:uiPriority="62" w:unhideWhenUsed="0"/>
+    <w:lsdException w:name="Medium Shading 1 Accent 3" w:semiHidden="0" w:uiPriority="63" w:unhideWhenUsed="0"/>
+    <w:lsdException w:name="Medium Shading 2 Accent 3" w:semiHidden="0" w:uiPriority="64" w:unhideWhenUsed="0"/>
+    <w:lsdException w:name="Medium List 1 Accent 3" w:semiHidden="0" w:uiPriority="65" w:unhideWhenUsed="0"/>
+    <w:lsdException w:name="Medium List 2 Accent 3" w:semiHidden="0" w:uiPriority="66" w:unhideWhenUsed="0"/>
+    <w:lsdException w:name="Medium Grid 1 Accent 3" w:semiHidden="0" w:uiPriority="67" w:unhideWhenUsed="0"/>
+    <w:lsdException w:name="Medium Grid 2 Accent 3" w:semiHidden="0" w:uiPriority="68" w:unhideWhenUsed="0"/>
+    <w:lsdException w:name="Medium Grid 3 Accent 3" w:semiHidden="0" w:uiPriority="69" w:unhideWhenUsed="0"/>
+    <w:lsdException w:name="Dark List Accent 3" w:semiHidden="0" w:uiPriority="70" w:unhideWhenUsed="0"/>
+    <w:lsdException w:name="Colorful Shading Accent 3" w:semiHidden="0" w:uiPriority="71" w:unhideWhenUsed="0"/>
+    <w:lsdException w:name="Colorful List Accent 3" w:semiHidden="0" w:uiPriority="72" w:unhideWhenUsed="0"/>
+    <w:lsdException w:name="Colorful Grid Accent 3" w:semiHidden="0" w:uiPriority="73" w:unhideWhenUsed="0"/>
+    <w:lsdException w:name="Light Shading Accent 4" w:semiHidden="0" w:uiPriority="60" w:unhideWhenUsed="0"/>
+    <w:lsdException w:name="Light List Accent 4" w:semiHidden="0" w:uiPriority="61" w:unhideWhenUsed="0"/>
+    <w:lsdException w:name="Light Grid Accent 4" w:semiHidden="0" w:uiPriority="62" w:unhideWhenUsed="0"/>
+    <w:lsdException w:name="Medium Shading 1 Accent 4" w:semiHidden="0" w:uiPriority="63" w:unhideWhenUsed="0"/>
+    <w:lsdException w:name="Medium Shading 2 Accent 4" w:semiHidden="0" w:uiPriority="64" w:unhideWhenUsed="0"/>
+    <w:lsdException w:name="Medium List 1 Accent 4" w:semiHidden="0" w:uiPriority="65" w:unhideWhenUsed="0"/>
+    <w:lsdException w:name="Medium List 2 Accent 4" w:semiHidden="0" w:uiPriority="66" w:unhideWhenUsed="0"/>
+    <w:lsdException w:name="Medium Grid 1 Accent 4" w:semiHidden="0" w:uiPriority="67" w:unhideWhenUsed="0"/>
+    <w:lsdException w:name="Medium Grid 2 Accent 4" w:semiHidden="0" w:uiPriority="68" w:unhideWhenUsed="0"/>
+    <w:lsdException w:name="Medium Grid 3 Accent 4" w:semiHidden="0" w:uiPriority="69" w:unhideWhenUsed="0"/>
+    <w:lsdException w:name="Dark List Accent 4" w:semiHidden="0" w:uiPriority="70" w:unhideWhenUsed="0"/>
+    <w:lsdException w:name="Colorful Shading Accent 4" w:semiHidden="0" w:uiPriority="71" w:unhideWhenUsed="0"/>
+    <w:lsdException w:name="Colorful List Accent 4" w:semiHidden="0" w:uiPriority="72" w:unhideWhenUsed="0"/>
+    <w:lsdException w:name="Colorful Grid Accent 4" w:semiHidden="0" w:uiPriority="73" w:unhideWhenUsed="0"/>
+    <w:lsdException w:name="Light Shading Accent 5" w:semiHidden="0" w:uiPriority="60" w:unhideWhenUsed="0"/>
+    <w:lsdException w:name="Light List Accent 5" w:semiHidden="0" w:uiPriority="61" w:unhideWhenUsed="0"/>
+    <w:lsdException w:name="Light Grid Accent 5" w:semiHidden="0" w:uiPriority="62" w:unhideWhenUsed="0"/>
+    <w:lsdException w:name="Medium Shading 1 Accent 5" w:semiHidden="0" w:uiPriority="63" w:unhideWhenUsed="0"/>
+    <w:lsdException w:name="Medium Shading 2 Accent 5" w:semiHidden="0" w:uiPriority="64" w:unhideWhenUsed="0"/>
+    <w:lsdException w:name="Medium List 1 Accent 5" w:semiHidden="0" w:uiPriority="65" w:unhideWhenUsed="0"/>
+    <w:lsdException w:name="Medium List 2 Accent 5" w:semiHidden="0" w:uiPriority="66" w:unhideWhenUsed="0"/>
+    <w:lsdException w:name="Medium Grid 1 Accent 5" w:semiHidden="0" w:uiPriority="67" w:unhideWhenUsed="0"/>
+    <w:lsdException w:name="Medium Grid 2 Accent 5" w:semiHidden="0" w:uiPriority="68" w:unhideWhenUsed="0"/>
+    <w:lsdException w:name="Medium Grid 3 Accent 5" w:semiHidden="0" w:uiPriority="69" w:unhideWhenUsed="0"/>
+    <w:lsdException w:name="Dark List Accent 5" w:semiHidden="0" w:uiPriority="70" w:unhideWhenUsed="0"/>
+    <w:lsdException w:name="Colorful Shading Accent 5" w:semiHidden="0" w:uiPriority="71" w:unhideWhenUsed="0"/>
+    <w:lsdException w:name="Colorful List Accent 5" w:semiHidden="0" w:uiPriority="72" w:unhideWhenUsed="0"/>
+    <w:lsdException w:name="Colorful Grid Accent 5" w:semiHidden="0" w:uiPriority="73" w:unhideWhenUsed="0"/>
+    <w:lsdException w:name="Light Shading Accent 6" w:semiHidden="0" w:uiPriority="60" w:unhideWhenUsed="0"/>
+    <w:lsdException w:name="Light List Accent 6" w:semiHidden="0" w:uiPriority="61" w:unhideWhenUsed="0"/>
+    <w:lsdException w:name="Light Grid Accent 6" w:semiHidden="0" w:uiPriority="62" w:unhideWhenUsed="0"/>
+    <w:lsdException w:name="Medium Shading 1 Accent 6" w:semiHidden="0" w:uiPriority="63" w:unhideWhenUsed="0"/>
+    <w:lsdException w:name="Medium Shading 2 Accent 6" w:semiHidden="0" w:uiPriority="64" w:unhideWhenUsed="0"/>
+    <w:lsdException w:name="Medium List 1 Accent 6" w:semiHidden="0" w:uiPriority="65" w:unhideWhenUsed="0"/>
+    <w:lsdException w:name="Medium List 2 Accent 6" w:semiHidden="0" w:uiPriority="66" w:unhideWhenUsed="0"/>
+    <w:lsdException w:name="Medium Grid 1 Accent 6" w:semiHidden="0" w:uiPriority="67" w:unhideWhenUsed="0"/>
+    <w:lsdException w:name="Medium Grid 2 Accent 6" w:semiHidden="0" w:uiPriority="68" w:unhideWhenUsed="0"/>
+    <w:lsdException w:name="Medium Grid 3 Accent 6" w:semiHidden="0" w:uiPriority="69" w:unhideWhenUsed="0"/>
+    <w:lsdException w:name="Dark List Accent 6" w:semiHidden="0" w:uiPriority="70" w:unhideWhenUsed="0"/>
+    <w:lsdException w:name="Colorful Shading Accent 6" w:semiHidden="0" w:uiPriority="71" w:unhideWhenUsed="0"/>
+    <w:lsdException w:name="Colorful List Accent 6" w:semiHidden="0" w:uiPriority="72" w:unhideWhenUsed="0"/>
+    <w:lsdException w:name="Colorful Grid Accent 6" w:semiHidden="0" w:uiPriority="73" w:unhideWhenUsed="0"/>
+    <w:lsdException w:name="Subtle Emphasis" w:semiHidden="0" w:uiPriority="19" w:unhideWhenUsed="0" w:qFormat="1"/>
+    <w:lsdException w:name="Intense Emphasis" w:semiHidden="0" w:uiPriority="21" w:unhideWhenUsed="0" w:qFormat="1"/>
+    <w:lsdException w:name="Subtle Reference" w:semiHidden="0" w:uiPriority="31" w:unhideWhenUsed="0" w:qFormat="1"/>
+    <w:lsdException w:name="Intense Reference" w:semiHidden="0" w:uiPriority="32" w:unhideWhenUsed="0" w:qFormat="1"/>
+    <w:lsdException w:name="Book Title" w:semiHidden="0" w:uiPriority="33" w:unhideWhenUsed="0" w:qFormat="1"/>
+    <w:lsdException w:name="Bibliography" w:uiPriority="37"/>
+    <w:lsdException w:name="TOC Heading" w:uiPriority="39" w:qFormat="1"/>
+  </w:latentStyles>
+  <w:style w:type="paragraph" w:default="1" w:styleId="Normal">
+    <w:name w:val="Normal"/>
+    <w:qFormat/>
+  </w:style>
+  <w:style w:type="character" w:default="1" w:styleId="Fontepargpadro">
+    <w:name w:val="Default Paragraph Font"/>
+    <w:uiPriority w:val="1"/>
+    <w:semiHidden/>
+    <w:unhideWhenUsed/>
+  </w:style>
+  <w:style w:type="table" w:default="1" w:styleId="Tabelanormal">
+    <w:name w:val="Normal Table"/>
+    <w:uiPriority w:val="99"/>
+    <w:semiHidden/>
+    <w:unhideWhenUsed/>
+    <w:tblPr>
+      <w:tblInd w:w="0" w:type="dxa"/>
       <w:tblCellMar>
         <w:top w:w="0" w:type="dxa"/>
         <w:left w:w="108" w:type="dxa"/>
         <w:bottom w:w="0" w:type="dxa"/>
         <w:right w:w="108" w:type="dxa"/>
       </w:tblCellMar>
+    </w:tblPr>
+  </w:style>
+  <w:style w:type="numbering" w:default="1" w:styleId="Semlista">
+    <w:name w:val="No List"/>
+    <w:uiPriority w:val="99"/>
+    <w:semiHidden/>
+    <w:unhideWhenUsed/>
+  </w:style>
+  <w:style w:type="table" w:styleId="Tabelacomgrade">
+    <w:name w:val="Table Grid"/>
+    <w:basedOn w:val="Tabelanormal"/>
+    <w:uiPriority w:val="39"/>
+    <w:rsid w:val="002227F3"/>
+    <w:pPr>
+      <w:spacing w:after="0" w:line="240" w:lineRule="auto"/>
+    </w:pPr>
+    <w:tblPr>
+      <w:tblBorders>
+        <w:top w:val="single" w:sz="4" w:space="0" w:color="auto"/>
+        <w:left w:val="single" w:sz="4" w:space="0" w:color="auto"/>
+        <w:bottom w:val="single" w:sz="4" w:space="0" w:color="auto"/>
+        <w:right w:val="single" w:sz="4" w:space="0" w:color="auto"/>
+        <w:insideH w:val="single" w:sz="4" w:space="0" w:color="auto"/>
+        <w:insideV w:val="single" w:sz="4" w:space="0" w:color="auto"/>
+      </w:tblBorders>
     </w:tblPr>
   </w:style>
   <w:style w:type="character" w:styleId="Hyperlink">
@@ -1385,7 +1427,7 @@
   <a:extraClrSchemeLst/>
   <a:extLst>
     <a:ext uri="{05A4C25C-085E-4340-85A3-A5531E510DB2}">
-      <thm15:themeFamily xmlns:thm15="http://schemas.microsoft.com/office/thememl/2012/main" name="Office Theme" id="{62F939B6-93AF-4DB8-9C6B-D6C7DFDC589F}" vid="{4A3C46E8-61CC-4603-A589-7422A47A8E4A}"/>
+      <thm15:themeFamily xmlns:thm15="http://schemas.microsoft.com/office/thememl/2012/main" xmlns="" name="Office Theme" id="{62F939B6-93AF-4DB8-9C6B-D6C7DFDC589F}" vid="{4A3C46E8-61CC-4603-A589-7422A47A8E4A}"/>
     </a:ext>
   </a:extLst>
 </a:theme>

</xml_diff>

<commit_message>
Engenharia - Re-execução dos casos de teste da MPG 61
</commit_message>
<xml_diff>
--- a/Engenharia/Casos de Testes/User Stories com padrão MGP/MGP 61 Sem Resize - Casos de teste Gerenciamento Pampatec.docx
+++ b/Engenharia/Casos de Testes/User Stories com padrão MGP/MGP 61 Sem Resize - Casos de teste Gerenciamento Pampatec.docx
@@ -275,27 +275,57 @@
               <w:jc w:val="both"/>
               <w:rPr>
                 <w:color w:val="FF0000"/>
+                <w:highlight w:val="green"/>
+              </w:rPr>
+            </w:pPr>
+            <w:r>
+              <w:rPr>
+                <w:color w:val="FF0000"/>
                 <w:highlight w:val="yellow"/>
               </w:rPr>
-            </w:pPr>
-            <w:r>
-              <w:rPr>
+              <w:t>Reprovado.</w:t>
+            </w:r>
+            <w:r>
+              <w:rPr>
+                <w:color w:val="FF0000"/>
+              </w:rPr>
+              <w:t xml:space="preserve"> </w:t>
+            </w:r>
+            <w:r>
+              <w:rPr>
+                <w:color w:val="000000" w:themeColor="text1"/>
                 <w:highlight w:val="green"/>
               </w:rPr>
-              <w:t>Aprova</w:t>
-            </w:r>
-            <w:r>
-              <w:rPr>
-                <w:highlight w:val="green"/>
-              </w:rPr>
-              <w:t xml:space="preserve">do. Os campos de comentário são editáveis e não </w:t>
-            </w:r>
-            <w:r>
-              <w:rPr>
-                <w:highlight w:val="green"/>
-              </w:rPr>
-              <w:t>são redimensionáveis.</w:t>
-            </w:r>
+              <w:t>Os campos de comentário são editáveis e não são redimensionáveis.</w:t>
+            </w:r>
+            <w:r>
+              <w:rPr>
+                <w:color w:val="000000" w:themeColor="text1"/>
+              </w:rPr>
+              <w:t xml:space="preserve"> </w:t>
+            </w:r>
+            <w:r>
+              <w:rPr>
+                <w:color w:val="000000" w:themeColor="text1"/>
+              </w:rPr>
+              <w:br/>
+            </w:r>
+            <w:r>
+              <w:rPr>
+                <w:color w:val="FF0000"/>
+                <w:highlight w:val="yellow"/>
+              </w:rPr>
+              <w:t>Os campos muito extensos estão com uma barra lateral, mas ao clicar na barra o campo expande e não volta.</w:t>
+            </w:r>
+          </w:p>
+          <w:p>
+            <w:pPr>
+              <w:jc w:val="both"/>
+              <w:rPr>
+                <w:color w:val="FF0000"/>
+                <w:highlight w:val="yellow"/>
+              </w:rPr>
+            </w:pPr>
           </w:p>
         </w:tc>
       </w:tr>
@@ -368,16 +398,7 @@
                 <w:color w:val="FF0000"/>
                 <w:highlight w:val="yellow"/>
               </w:rPr>
-              <w:t xml:space="preserve">Reprovado. </w:t>
-            </w:r>
-            <w:bookmarkStart w:id="0" w:name="_GoBack"/>
-            <w:bookmarkEnd w:id="0"/>
-            <w:r>
-              <w:rPr>
-                <w:color w:val="FF0000"/>
-                <w:highlight w:val="yellow"/>
-              </w:rPr>
-              <w:t>Os campos Fontes de Receita</w:t>
+              <w:t>Reprovado. Os campos Fontes de Receita</w:t>
             </w:r>
             <w:r>
               <w:rPr>
@@ -559,169 +580,168 @@
             </w:pPr>
             <w:r>
               <w:rPr>
+                <w:highlight w:val="green"/>
+              </w:rPr>
+              <w:t>Aprovado. Os campos a serem revisados são editáveis e não</w:t>
+            </w:r>
+            <w:r>
+              <w:rPr>
+                <w:highlight w:val="green"/>
+              </w:rPr>
+              <w:t xml:space="preserve"> são redimensionáveis.</w:t>
+            </w:r>
+          </w:p>
+        </w:tc>
+      </w:tr>
+      <w:tr>
+        <w:tc>
+          <w:tcPr>
+            <w:tcW w:w="704" w:type="dxa"/>
+          </w:tcPr>
+          <w:p>
+            <w:pPr>
+              <w:jc w:val="center"/>
+              <w:rPr>
+                <w:b/>
+              </w:rPr>
+            </w:pPr>
+            <w:r>
+              <w:rPr>
+                <w:b/>
+              </w:rPr>
+              <w:t>2.2</w:t>
+            </w:r>
+          </w:p>
+        </w:tc>
+        <w:tc>
+          <w:tcPr>
+            <w:tcW w:w="5670" w:type="dxa"/>
+          </w:tcPr>
+          <w:p>
+            <w:pPr>
+              <w:jc w:val="both"/>
+              <w:rPr>
+                <w:b/>
+              </w:rPr>
+            </w:pPr>
+            <w:r>
+              <w:rPr>
+                <w:b/>
+              </w:rPr>
+              <w:t xml:space="preserve">Na aba terminar revisão, o campo observações do avaliador </w:t>
+            </w:r>
+          </w:p>
+        </w:tc>
+        <w:tc>
+          <w:tcPr>
+            <w:tcW w:w="4820" w:type="dxa"/>
+          </w:tcPr>
+          <w:p>
+            <w:pPr>
+              <w:jc w:val="both"/>
+            </w:pPr>
+            <w:r>
+              <w:t>Aparecerá um campo de texto não editável e sem opção de redimensionamento pelo mouse.</w:t>
+            </w:r>
+          </w:p>
+        </w:tc>
+        <w:tc>
+          <w:tcPr>
+            <w:tcW w:w="3260" w:type="dxa"/>
+          </w:tcPr>
+          <w:p>
+            <w:pPr>
+              <w:rPr>
                 <w:color w:val="FF0000"/>
                 <w:highlight w:val="yellow"/>
               </w:rPr>
-              <w:t xml:space="preserve">Reprovado. O campo </w:t>
-            </w:r>
-            <w:r>
-              <w:rPr>
-                <w:bCs/>
+            </w:pPr>
+            <w:r>
+              <w:rPr>
+                <w:highlight w:val="green"/>
+              </w:rPr>
+              <w:t>Aprovado. O campo não é editável e nem redimensionável.</w:t>
+            </w:r>
+          </w:p>
+        </w:tc>
+      </w:tr>
+      <w:tr>
+        <w:tc>
+          <w:tcPr>
+            <w:tcW w:w="704" w:type="dxa"/>
+          </w:tcPr>
+          <w:p>
+            <w:pPr>
+              <w:jc w:val="center"/>
+              <w:rPr>
+                <w:b/>
+              </w:rPr>
+            </w:pPr>
+            <w:r>
+              <w:rPr>
+                <w:b/>
+              </w:rPr>
+              <w:t>3</w:t>
+            </w:r>
+          </w:p>
+        </w:tc>
+        <w:tc>
+          <w:tcPr>
+            <w:tcW w:w="5670" w:type="dxa"/>
+          </w:tcPr>
+          <w:p>
+            <w:pPr>
+              <w:jc w:val="both"/>
+              <w:rPr>
+                <w:b/>
+              </w:rPr>
+            </w:pPr>
+            <w:r>
+              <w:rPr>
+                <w:b/>
+              </w:rPr>
+              <w:t>Na tela de enviar plano de negócio, os campos a serem preenchidos pelo empreendedor, em cada aba do plano...</w:t>
+            </w:r>
+          </w:p>
+        </w:tc>
+        <w:tc>
+          <w:tcPr>
+            <w:tcW w:w="4820" w:type="dxa"/>
+          </w:tcPr>
+          <w:p>
+            <w:pPr>
+              <w:jc w:val="both"/>
+            </w:pPr>
+            <w:r>
+              <w:t>Os campos são editáveis e não são redimensionáveis.</w:t>
+            </w:r>
+          </w:p>
+        </w:tc>
+        <w:tc>
+          <w:tcPr>
+            <w:tcW w:w="3260" w:type="dxa"/>
+          </w:tcPr>
+          <w:p>
+            <w:pPr>
+              <w:rPr>
                 <w:color w:val="FF0000"/>
                 <w:highlight w:val="yellow"/>
               </w:rPr>
-              <w:t>Interação entre empresa e Universidade* aparece redimensionável</w:t>
-            </w:r>
-            <w:r>
-              <w:rPr>
-                <w:color w:val="FF0000"/>
-                <w:highlight w:val="yellow"/>
-              </w:rPr>
-              <w:t>.</w:t>
-            </w:r>
-          </w:p>
-        </w:tc>
-      </w:tr>
-      <w:tr>
-        <w:tc>
-          <w:tcPr>
-            <w:tcW w:w="704" w:type="dxa"/>
-          </w:tcPr>
-          <w:p>
-            <w:pPr>
-              <w:jc w:val="center"/>
-              <w:rPr>
-                <w:b/>
-              </w:rPr>
-            </w:pPr>
-            <w:r>
-              <w:rPr>
-                <w:b/>
-              </w:rPr>
-              <w:t>2.2</w:t>
-            </w:r>
-          </w:p>
-        </w:tc>
-        <w:tc>
-          <w:tcPr>
-            <w:tcW w:w="5670" w:type="dxa"/>
-          </w:tcPr>
-          <w:p>
-            <w:pPr>
-              <w:jc w:val="both"/>
-              <w:rPr>
-                <w:b/>
-              </w:rPr>
-            </w:pPr>
-            <w:r>
-              <w:rPr>
-                <w:b/>
-              </w:rPr>
-              <w:t xml:space="preserve">Na aba terminar revisão, o campo observações do avaliador </w:t>
-            </w:r>
-          </w:p>
-        </w:tc>
-        <w:tc>
-          <w:tcPr>
-            <w:tcW w:w="4820" w:type="dxa"/>
-          </w:tcPr>
-          <w:p>
-            <w:pPr>
-              <w:jc w:val="both"/>
-            </w:pPr>
-            <w:r>
-              <w:t>Aparecerá um campo de texto não editável e sem opção de redimensionamento pelo mouse.</w:t>
-            </w:r>
-          </w:p>
-        </w:tc>
-        <w:tc>
-          <w:tcPr>
-            <w:tcW w:w="3260" w:type="dxa"/>
-          </w:tcPr>
-          <w:p>
-            <w:pPr>
-              <w:rPr>
-                <w:color w:val="FF0000"/>
-                <w:highlight w:val="yellow"/>
-              </w:rPr>
             </w:pPr>
             <w:r>
               <w:rPr>
                 <w:highlight w:val="green"/>
               </w:rPr>
-              <w:t>Aprovado. O campo não é editável e nem redimensionável.</w:t>
-            </w:r>
-          </w:p>
-        </w:tc>
-      </w:tr>
-      <w:tr>
-        <w:tc>
-          <w:tcPr>
-            <w:tcW w:w="704" w:type="dxa"/>
-          </w:tcPr>
-          <w:p>
-            <w:pPr>
-              <w:jc w:val="center"/>
-              <w:rPr>
-                <w:b/>
-              </w:rPr>
-            </w:pPr>
-            <w:r>
-              <w:rPr>
-                <w:b/>
-              </w:rPr>
-              <w:t>3</w:t>
-            </w:r>
-          </w:p>
-        </w:tc>
-        <w:tc>
-          <w:tcPr>
-            <w:tcW w:w="5670" w:type="dxa"/>
-          </w:tcPr>
-          <w:p>
-            <w:pPr>
-              <w:jc w:val="both"/>
-              <w:rPr>
-                <w:b/>
-              </w:rPr>
-            </w:pPr>
-            <w:r>
-              <w:rPr>
-                <w:b/>
-              </w:rPr>
-              <w:t>Na tela de enviar plano de negócio, os campos a serem preenchidos pelo empreendedor, em cada aba do plano...</w:t>
-            </w:r>
-          </w:p>
-        </w:tc>
-        <w:tc>
-          <w:tcPr>
-            <w:tcW w:w="4820" w:type="dxa"/>
-          </w:tcPr>
-          <w:p>
-            <w:pPr>
-              <w:jc w:val="both"/>
-            </w:pPr>
-            <w:r>
-              <w:t>Os campos são editáveis e não são redimensionáveis.</w:t>
-            </w:r>
-          </w:p>
-        </w:tc>
-        <w:tc>
-          <w:tcPr>
-            <w:tcW w:w="3260" w:type="dxa"/>
-          </w:tcPr>
-          <w:p>
-            <w:pPr>
-              <w:rPr>
-                <w:color w:val="FF0000"/>
-                <w:highlight w:val="yellow"/>
-              </w:rPr>
-            </w:pPr>
+              <w:t>Aprovado. Os campos são editáveis e não são redimensionáveis.</w:t>
+            </w:r>
           </w:p>
         </w:tc>
       </w:tr>
     </w:tbl>
-    <w:p/>
+    <w:p>
+      <w:bookmarkStart w:id="0" w:name="_GoBack"/>
+      <w:bookmarkEnd w:id="0"/>
+    </w:p>
     <w:sectPr>
       <w:pgSz w:w="16838" w:h="11906" w:orient="landscape"/>
       <w:pgMar w:top="1701" w:right="1417" w:bottom="1701" w:left="1417" w:header="708" w:footer="708" w:gutter="0"/>
@@ -1427,7 +1447,7 @@
   <a:extraClrSchemeLst/>
   <a:extLst>
     <a:ext uri="{05A4C25C-085E-4340-85A3-A5531E510DB2}">
-      <thm15:themeFamily xmlns:thm15="http://schemas.microsoft.com/office/thememl/2012/main" xmlns="" name="Office Theme" id="{62F939B6-93AF-4DB8-9C6B-D6C7DFDC589F}" vid="{4A3C46E8-61CC-4603-A589-7422A47A8E4A}"/>
+      <thm15:themeFamily xmlns="" xmlns:thm15="http://schemas.microsoft.com/office/thememl/2012/main" name="Office Theme" id="{62F939B6-93AF-4DB8-9C6B-D6C7DFDC589F}" vid="{4A3C46E8-61CC-4603-A589-7422A47A8E4A}"/>
     </a:ext>
   </a:extLst>
 </a:theme>

</xml_diff>